<commit_message>
Added simple linear regression work
</commit_message>
<xml_diff>
--- a/Machine Learning.docx
+++ b/Machine Learning.docx
@@ -337,60 +337,60 @@
       <w:pPr>
         <w:pStyle w:val="ListParagraph"/>
       </w:pPr>
-    </w:p>
-    <w:p>
-      <w:pPr>
-        <w:pStyle w:val="ListParagraph"/>
-      </w:pPr>
-      <w:r>
-        <w:rPr>
-          <w:b/>
-        </w:rPr>
-        <w:t>Feature scaling</w:t>
-      </w:r>
-      <w:r>
-        <w:t>: scaling all your variables or features to make sure they all take values in the same scale</w:t>
-      </w:r>
-      <w:r>
-        <w:t>.</w:t>
-      </w:r>
-    </w:p>
-    <w:p>
-      <w:pPr>
-        <w:pStyle w:val="ListParagraph"/>
-      </w:pPr>
-    </w:p>
-    <w:p>
-      <w:pPr>
-        <w:pStyle w:val="ListParagraph"/>
-      </w:pPr>
-      <w:r>
-        <w:t>Don’t do feature scaling before splitting the dataset to prevent information leakage to the test set</w:t>
-      </w:r>
-    </w:p>
-    <w:p>
-      <w:pPr>
-        <w:pStyle w:val="ListParagraph"/>
-      </w:pPr>
-    </w:p>
-    <w:p>
-      <w:pPr>
-        <w:pStyle w:val="ListParagraph"/>
-      </w:pPr>
-      <w:r>
-        <w:rPr>
-          <w:b/>
-        </w:rPr>
-        <w:t xml:space="preserve">Note: Standardization works all the time – </w:t>
-      </w:r>
-      <w:r>
-        <w:t>puts values of features between -3 and +3</w:t>
-      </w:r>
-      <w:r>
-        <w:t xml:space="preserve"> or -2 and +2</w:t>
-      </w:r>
       <w:bookmarkStart w:id="0" w:name="_GoBack"/>
       <w:bookmarkEnd w:id="0"/>
+    </w:p>
+    <w:p>
+      <w:pPr>
+        <w:pStyle w:val="ListParagraph"/>
+      </w:pPr>
+      <w:r>
+        <w:rPr>
+          <w:b/>
+        </w:rPr>
+        <w:t>Feature scaling</w:t>
+      </w:r>
+      <w:r>
+        <w:t>: scaling all your variables or features to make sure they all take values in the same scale</w:t>
+      </w:r>
+      <w:r>
+        <w:t>.</w:t>
+      </w:r>
+    </w:p>
+    <w:p>
+      <w:pPr>
+        <w:pStyle w:val="ListParagraph"/>
+      </w:pPr>
+    </w:p>
+    <w:p>
+      <w:pPr>
+        <w:pStyle w:val="ListParagraph"/>
+      </w:pPr>
+      <w:r>
+        <w:t>Don’t do feature scaling before splitting the dataset to prevent information leakage to the test set</w:t>
+      </w:r>
+    </w:p>
+    <w:p>
+      <w:pPr>
+        <w:pStyle w:val="ListParagraph"/>
+      </w:pPr>
+    </w:p>
+    <w:p>
+      <w:pPr>
+        <w:pStyle w:val="ListParagraph"/>
+      </w:pPr>
+      <w:r>
+        <w:rPr>
+          <w:b/>
+        </w:rPr>
+        <w:t xml:space="preserve">Note: Standardization works all the time – </w:t>
+      </w:r>
+      <w:r>
+        <w:t>puts values of features between -3 and +3</w:t>
+      </w:r>
+      <w:r>
+        <w:t xml:space="preserve"> or -2 and +2</w:t>
+      </w:r>
       <w:r>
         <w:t xml:space="preserve">, while </w:t>
       </w:r>
@@ -408,6 +408,153 @@
       </w:r>
       <w:r>
         <w:t>puts values between 0 and 1</w:t>
+      </w:r>
+    </w:p>
+    <w:p>
+      <w:pPr>
+        <w:pStyle w:val="ListParagraph"/>
+      </w:pPr>
+    </w:p>
+    <w:p>
+      <w:pPr>
+        <w:pStyle w:val="ListParagraph"/>
+        <w:numPr>
+          <w:ilvl w:val="0"/>
+          <w:numId w:val="1"/>
+        </w:numPr>
+        <w:rPr>
+          <w:b/>
+        </w:rPr>
+      </w:pPr>
+      <w:r>
+        <w:rPr>
+          <w:b/>
+        </w:rPr>
+        <w:t>Simple Linear Regression</w:t>
+      </w:r>
+      <w:r>
+        <w:rPr>
+          <w:b/>
+        </w:rPr>
+        <w:t xml:space="preserve"> – one independent variable / feature vector</w:t>
+      </w:r>
+    </w:p>
+    <w:p>
+      <w:pPr>
+        <w:pStyle w:val="ListParagraph"/>
+      </w:pPr>
+      <w:r>
+        <w:t xml:space="preserve">With </w:t>
+      </w:r>
+      <w:r>
+        <w:rPr>
+          <w:b/>
+        </w:rPr>
+        <w:t>regression</w:t>
+      </w:r>
+      <w:r>
+        <w:t xml:space="preserve"> you predict a continuous value while with classification you predict a category</w:t>
+      </w:r>
+      <w:r>
+        <w:t>.</w:t>
+      </w:r>
+    </w:p>
+    <w:p>
+      <w:pPr>
+        <w:pStyle w:val="ListParagraph"/>
+      </w:pPr>
+    </w:p>
+    <w:p>
+      <w:pPr>
+        <w:pStyle w:val="ListParagraph"/>
+      </w:pPr>
+      <w:r>
+        <w:rPr>
+          <w:b/>
+        </w:rPr>
+        <w:t>The best regression line</w:t>
+      </w:r>
+      <w:r>
+        <w:t xml:space="preserve"> is the one </w:t>
+      </w:r>
+      <w:r>
+        <w:t>where</w:t>
+      </w:r>
+      <w:r>
+        <w:t xml:space="preserve"> the </w:t>
+      </w:r>
+      <w:r>
+        <w:rPr>
+          <w:b/>
+        </w:rPr>
+        <w:t>SUM(y1-y1</w:t>
+      </w:r>
+      <w:r>
+        <w:rPr>
+          <w:b/>
+          <w:vertAlign w:val="superscript"/>
+        </w:rPr>
+        <w:t>`</w:t>
+      </w:r>
+      <w:r>
+        <w:rPr>
+          <w:b/>
+        </w:rPr>
+        <w:t>)</w:t>
+      </w:r>
+      <w:r>
+        <w:rPr>
+          <w:b/>
+          <w:vertAlign w:val="superscript"/>
+        </w:rPr>
+        <w:t xml:space="preserve">2 </w:t>
+      </w:r>
+      <w:r>
+        <w:t>is minimized</w:t>
+      </w:r>
+    </w:p>
+    <w:p>
+      <w:pPr>
+        <w:pStyle w:val="ListParagraph"/>
+      </w:pPr>
+    </w:p>
+    <w:p>
+      <w:pPr>
+        <w:pStyle w:val="ListParagraph"/>
+        <w:rPr>
+          <w:b/>
+        </w:rPr>
+      </w:pPr>
+      <w:r>
+        <w:rPr>
+          <w:b/>
+        </w:rPr>
+        <w:t xml:space="preserve">Note: </w:t>
+      </w:r>
+      <w:r>
+        <w:rPr>
+          <w:b/>
+        </w:rPr>
+        <w:t>(y1-y1</w:t>
+      </w:r>
+      <w:r>
+        <w:rPr>
+          <w:b/>
+          <w:vertAlign w:val="superscript"/>
+        </w:rPr>
+        <w:t>`</w:t>
+      </w:r>
+      <w:r>
+        <w:rPr>
+          <w:b/>
+        </w:rPr>
+        <w:t>)</w:t>
+      </w:r>
+      <w:r>
+        <w:rPr>
+          <w:b/>
+        </w:rPr>
+        <w:t xml:space="preserve"> is the residual that is the difference between the actual point and the predicted point </w:t>
       </w:r>
     </w:p>
     <w:sectPr>

</xml_diff>

<commit_message>
Added multiple linear regression code
</commit_message>
<xml_diff>
--- a/Machine Learning.docx
+++ b/Machine Learning.docx
@@ -337,8 +337,6 @@
       <w:pPr>
         <w:pStyle w:val="ListParagraph"/>
       </w:pPr>
-      <w:bookmarkStart w:id="0" w:name="_GoBack"/>
-      <w:bookmarkEnd w:id="0"/>
     </w:p>
     <w:p>
       <w:pPr>
@@ -529,13 +527,7 @@
         <w:rPr>
           <w:b/>
         </w:rPr>
-        <w:t xml:space="preserve">Note: </w:t>
-      </w:r>
-      <w:r>
-        <w:rPr>
-          <w:b/>
-        </w:rPr>
-        <w:t>(y1-y1</w:t>
+        <w:t>Note: (y1-y1</w:t>
       </w:r>
       <w:r>
         <w:rPr>
@@ -548,13 +540,902 @@
         <w:rPr>
           <w:b/>
         </w:rPr>
-        <w:t>)</w:t>
-      </w:r>
-      <w:r>
-        <w:rPr>
-          <w:b/>
-        </w:rPr>
-        <w:t xml:space="preserve"> is the residual that is the difference between the actual point and the predicted point </w:t>
+        <w:t xml:space="preserve">) is the residual that is the difference between the actual point and the predicted point </w:t>
+      </w:r>
+    </w:p>
+    <w:p>
+      <w:pPr>
+        <w:pStyle w:val="ListParagraph"/>
+        <w:rPr>
+          <w:b/>
+        </w:rPr>
+      </w:pPr>
+    </w:p>
+    <w:p>
+      <w:pPr>
+        <w:pStyle w:val="ListParagraph"/>
+        <w:numPr>
+          <w:ilvl w:val="0"/>
+          <w:numId w:val="1"/>
+        </w:numPr>
+        <w:rPr>
+          <w:b/>
+        </w:rPr>
+      </w:pPr>
+      <w:r>
+        <w:rPr>
+          <w:b/>
+        </w:rPr>
+        <w:t>Multiple Linear Regression</w:t>
+      </w:r>
+    </w:p>
+    <w:p>
+      <w:pPr>
+        <w:pStyle w:val="ListParagraph"/>
+      </w:pPr>
+      <w:r>
+        <w:rPr>
+          <w:b/>
+        </w:rPr>
+        <w:t xml:space="preserve">Anscombe’s quartet: </w:t>
+      </w:r>
+      <w:r>
+        <w:t>You can’t simply apply linear regression, you must make sure your dataset is fit for using linear regression.</w:t>
+      </w:r>
+    </w:p>
+    <w:p>
+      <w:pPr>
+        <w:pStyle w:val="ListParagraph"/>
+      </w:pPr>
+    </w:p>
+    <w:p/>
+    <w:p>
+      <w:pPr>
+        <w:pStyle w:val="ListParagraph"/>
+        <w:rPr>
+          <w:b/>
+        </w:rPr>
+      </w:pPr>
+      <w:r>
+        <w:rPr>
+          <w:b/>
+        </w:rPr>
+        <w:lastRenderedPageBreak/>
+        <w:t>Assumptions of linear regression</w:t>
+      </w:r>
+    </w:p>
+    <w:p>
+      <w:pPr>
+        <w:pStyle w:val="ListParagraph"/>
+        <w:rPr>
+          <w:b/>
+        </w:rPr>
+      </w:pPr>
+      <w:r>
+        <w:rPr>
+          <w:b/>
+          <w:noProof/>
+        </w:rPr>
+        <w:drawing>
+          <wp:inline distT="0" distB="0" distL="0" distR="0" wp14:anchorId="5BF841B3" wp14:editId="0B883349">
+            <wp:extent cx="5943600" cy="3321685"/>
+            <wp:effectExtent l="0" t="0" r="0" b="0"/>
+            <wp:docPr id="1" name="Picture 1"/>
+            <wp:cNvGraphicFramePr>
+              <a:graphicFrameLocks xmlns:a="http://schemas.openxmlformats.org/drawingml/2006/main" noChangeAspect="1"/>
+            </wp:cNvGraphicFramePr>
+            <a:graphic xmlns:a="http://schemas.openxmlformats.org/drawingml/2006/main">
+              <a:graphicData uri="http://schemas.openxmlformats.org/drawingml/2006/picture">
+                <pic:pic xmlns:pic="http://schemas.openxmlformats.org/drawingml/2006/picture">
+                  <pic:nvPicPr>
+                    <pic:cNvPr id="1" name="assumptions of linear regression.PNG"/>
+                    <pic:cNvPicPr/>
+                  </pic:nvPicPr>
+                  <pic:blipFill>
+                    <a:blip r:embed="rId5" cstate="print">
+                      <a:extLst>
+                        <a:ext uri="{28A0092B-C50C-407E-A947-70E740481C1C}">
+                          <a14:useLocalDpi xmlns:a14="http://schemas.microsoft.com/office/drawing/2010/main" val="0"/>
+                        </a:ext>
+                      </a:extLst>
+                    </a:blip>
+                    <a:stretch>
+                      <a:fillRect/>
+                    </a:stretch>
+                  </pic:blipFill>
+                  <pic:spPr>
+                    <a:xfrm>
+                      <a:off x="0" y="0"/>
+                      <a:ext cx="5943600" cy="3321685"/>
+                    </a:xfrm>
+                    <a:prstGeom prst="rect">
+                      <a:avLst/>
+                    </a:prstGeom>
+                  </pic:spPr>
+                </pic:pic>
+              </a:graphicData>
+            </a:graphic>
+          </wp:inline>
+        </w:drawing>
+      </w:r>
+    </w:p>
+    <w:p>
+      <w:pPr>
+        <w:pStyle w:val="ListParagraph"/>
+        <w:rPr>
+          <w:b/>
+        </w:rPr>
+      </w:pPr>
+    </w:p>
+    <w:p>
+      <w:pPr>
+        <w:pStyle w:val="ListParagraph"/>
+      </w:pPr>
+      <w:r>
+        <w:rPr>
+          <w:b/>
+        </w:rPr>
+        <w:t xml:space="preserve">Independence – </w:t>
+      </w:r>
+      <w:r>
+        <w:t xml:space="preserve">shouldn’t see a pattern in our data </w:t>
+      </w:r>
+      <w:proofErr w:type="spellStart"/>
+      <w:r>
+        <w:t>eg</w:t>
+      </w:r>
+      <w:proofErr w:type="spellEnd"/>
+      <w:r>
+        <w:t xml:space="preserve"> forex data</w:t>
+      </w:r>
+    </w:p>
+    <w:p>
+      <w:pPr>
+        <w:pStyle w:val="ListParagraph"/>
+      </w:pPr>
+    </w:p>
+    <w:p>
+      <w:pPr>
+        <w:pStyle w:val="ListParagraph"/>
+        <w:rPr>
+          <w:b/>
+        </w:rPr>
+      </w:pPr>
+      <w:r>
+        <w:rPr>
+          <w:b/>
+        </w:rPr>
+        <w:t xml:space="preserve">When </w:t>
+      </w:r>
+      <w:r>
+        <w:t xml:space="preserve">you have categorical column data as one of your independent variables, then it’s necessary to use </w:t>
+      </w:r>
+      <w:r>
+        <w:rPr>
+          <w:b/>
+        </w:rPr>
+        <w:t>Dummy variables.</w:t>
+      </w:r>
+    </w:p>
+    <w:p>
+      <w:pPr>
+        <w:pStyle w:val="ListParagraph"/>
+      </w:pPr>
+    </w:p>
+    <w:p>
+      <w:pPr>
+        <w:pStyle w:val="ListParagraph"/>
+      </w:pPr>
+      <w:r>
+        <w:rPr>
+          <w:b/>
+        </w:rPr>
+        <w:t xml:space="preserve">Multicollinearity: </w:t>
+      </w:r>
+      <w:r>
+        <w:t>situation where one or more independent variables predict one another</w:t>
+      </w:r>
+    </w:p>
+    <w:p>
+      <w:pPr>
+        <w:pStyle w:val="ListParagraph"/>
+      </w:pPr>
+    </w:p>
+    <w:p>
+      <w:pPr>
+        <w:pStyle w:val="ListParagraph"/>
+      </w:pPr>
+      <w:r>
+        <w:rPr>
+          <w:b/>
+        </w:rPr>
+        <w:t>Whenever you’re building a model</w:t>
+      </w:r>
+      <w:r>
+        <w:t xml:space="preserve"> only include one dummy variable</w:t>
+      </w:r>
+    </w:p>
+    <w:p>
+      <w:pPr>
+        <w:pStyle w:val="ListParagraph"/>
+      </w:pPr>
+    </w:p>
+    <w:p>
+      <w:pPr>
+        <w:pStyle w:val="ListParagraph"/>
+        <w:rPr>
+          <w:b/>
+        </w:rPr>
+      </w:pPr>
+      <w:r>
+        <w:rPr>
+          <w:b/>
+        </w:rPr>
+        <w:t>Statistical significance</w:t>
+      </w:r>
+      <w:r>
+        <w:rPr>
+          <w:b/>
+        </w:rPr>
+        <w:br/>
+      </w:r>
+    </w:p>
+    <w:p>
+      <w:pPr>
+        <w:pStyle w:val="ListParagraph"/>
+        <w:rPr>
+          <w:b/>
+        </w:rPr>
+      </w:pPr>
+      <w:r>
+        <w:rPr>
+          <w:b/>
+        </w:rPr>
+        <w:t>5 methods of building models</w:t>
+      </w:r>
+    </w:p>
+    <w:p>
+      <w:pPr>
+        <w:pStyle w:val="ListParagraph"/>
+        <w:numPr>
+          <w:ilvl w:val="0"/>
+          <w:numId w:val="4"/>
+        </w:numPr>
+      </w:pPr>
+      <w:r>
+        <w:t>All-in</w:t>
+      </w:r>
+    </w:p>
+    <w:p>
+      <w:pPr>
+        <w:pStyle w:val="ListParagraph"/>
+        <w:numPr>
+          <w:ilvl w:val="0"/>
+          <w:numId w:val="4"/>
+        </w:numPr>
+      </w:pPr>
+      <w:r>
+        <w:t>Backward Elimination</w:t>
+      </w:r>
+    </w:p>
+    <w:p>
+      <w:pPr>
+        <w:pStyle w:val="ListParagraph"/>
+        <w:numPr>
+          <w:ilvl w:val="0"/>
+          <w:numId w:val="4"/>
+        </w:numPr>
+      </w:pPr>
+      <w:r>
+        <w:t>Forward selection</w:t>
+      </w:r>
+    </w:p>
+    <w:p>
+      <w:pPr>
+        <w:pStyle w:val="ListParagraph"/>
+        <w:numPr>
+          <w:ilvl w:val="0"/>
+          <w:numId w:val="4"/>
+        </w:numPr>
+      </w:pPr>
+      <w:r>
+        <w:t>Bidirectional Elimination</w:t>
+      </w:r>
+    </w:p>
+    <w:p>
+      <w:pPr>
+        <w:pStyle w:val="ListParagraph"/>
+        <w:numPr>
+          <w:ilvl w:val="0"/>
+          <w:numId w:val="4"/>
+        </w:numPr>
+      </w:pPr>
+      <w:r>
+        <w:t>Score comparison</w:t>
+      </w:r>
+    </w:p>
+    <w:p>
+      <w:pPr>
+        <w:pStyle w:val="ListParagraph"/>
+        <w:ind w:left="1080"/>
+      </w:pPr>
+    </w:p>
+    <w:p>
+      <w:pPr>
+        <w:pStyle w:val="ListParagraph"/>
+        <w:ind w:left="1080"/>
+      </w:pPr>
+      <w:r>
+        <w:rPr>
+          <w:b/>
+        </w:rPr>
+        <w:t xml:space="preserve">NOTE: </w:t>
+      </w:r>
+      <w:r>
+        <w:t>Stepwise regression refers to 2, 3, and 4</w:t>
+      </w:r>
+      <w:r>
+        <w:t xml:space="preserve"> and sometimes just 4</w:t>
+      </w:r>
+      <w:r>
+        <w:t>.</w:t>
+      </w:r>
+    </w:p>
+    <w:p>
+      <w:pPr>
+        <w:pStyle w:val="ListParagraph"/>
+        <w:ind w:left="1080"/>
+      </w:pPr>
+    </w:p>
+    <w:p>
+      <w:pPr>
+        <w:pStyle w:val="ListParagraph"/>
+        <w:numPr>
+          <w:ilvl w:val="0"/>
+          <w:numId w:val="5"/>
+        </w:numPr>
+        <w:rPr>
+          <w:b/>
+        </w:rPr>
+      </w:pPr>
+      <w:r>
+        <w:rPr>
+          <w:b/>
+        </w:rPr>
+        <w:t>All-in</w:t>
+      </w:r>
+      <w:r>
+        <w:t xml:space="preserve"> – use all your independent variables</w:t>
+      </w:r>
+    </w:p>
+    <w:p>
+      <w:pPr>
+        <w:pStyle w:val="ListParagraph"/>
+        <w:ind w:left="1440"/>
+      </w:pPr>
+      <w:r>
+        <w:rPr>
+          <w:b/>
+        </w:rPr>
+        <w:t>When would you do this</w:t>
+      </w:r>
+      <w:r>
+        <w:t>;</w:t>
+      </w:r>
+    </w:p>
+    <w:p>
+      <w:pPr>
+        <w:pStyle w:val="ListParagraph"/>
+        <w:numPr>
+          <w:ilvl w:val="0"/>
+          <w:numId w:val="6"/>
+        </w:numPr>
+        <w:rPr>
+          <w:b/>
+        </w:rPr>
+      </w:pPr>
+      <w:r>
+        <w:rPr>
+          <w:b/>
+        </w:rPr>
+        <w:t>Prior knowledge</w:t>
+      </w:r>
+    </w:p>
+    <w:p>
+      <w:pPr>
+        <w:pStyle w:val="ListParagraph"/>
+        <w:numPr>
+          <w:ilvl w:val="0"/>
+          <w:numId w:val="6"/>
+        </w:numPr>
+        <w:rPr>
+          <w:b/>
+        </w:rPr>
+      </w:pPr>
+      <w:r>
+        <w:rPr>
+          <w:b/>
+        </w:rPr>
+        <w:t>You have to</w:t>
+      </w:r>
+    </w:p>
+    <w:p>
+      <w:pPr>
+        <w:pStyle w:val="ListParagraph"/>
+        <w:numPr>
+          <w:ilvl w:val="0"/>
+          <w:numId w:val="6"/>
+        </w:numPr>
+        <w:rPr>
+          <w:b/>
+        </w:rPr>
+      </w:pPr>
+      <w:r>
+        <w:rPr>
+          <w:b/>
+        </w:rPr>
+        <w:lastRenderedPageBreak/>
+        <w:t>Preparing for backward Elimination</w:t>
+      </w:r>
+    </w:p>
+    <w:p>
+      <w:pPr>
+        <w:pStyle w:val="ListParagraph"/>
+        <w:ind w:left="2160"/>
+        <w:rPr>
+          <w:b/>
+        </w:rPr>
+      </w:pPr>
+    </w:p>
+    <w:p>
+      <w:pPr>
+        <w:pStyle w:val="ListParagraph"/>
+        <w:numPr>
+          <w:ilvl w:val="0"/>
+          <w:numId w:val="5"/>
+        </w:numPr>
+        <w:rPr>
+          <w:b/>
+        </w:rPr>
+      </w:pPr>
+      <w:r>
+        <w:rPr>
+          <w:b/>
+        </w:rPr>
+        <w:t>Backward Elimination</w:t>
+      </w:r>
+    </w:p>
+    <w:p>
+      <w:pPr>
+        <w:pStyle w:val="ListParagraph"/>
+        <w:ind w:left="1440"/>
+      </w:pPr>
+      <w:r>
+        <w:rPr>
+          <w:b/>
+        </w:rPr>
+        <w:t xml:space="preserve">Step 1. </w:t>
+      </w:r>
+      <w:r>
+        <w:t>Select a significance</w:t>
+      </w:r>
+      <w:r>
+        <w:t xml:space="preserve"> level to stay in the model </w:t>
+      </w:r>
+      <w:proofErr w:type="spellStart"/>
+      <w:r>
+        <w:t>eg</w:t>
+      </w:r>
+      <w:proofErr w:type="spellEnd"/>
+      <w:r>
+        <w:t xml:space="preserve"> SL = 0.05</w:t>
+      </w:r>
+    </w:p>
+    <w:p>
+      <w:pPr>
+        <w:pStyle w:val="ListParagraph"/>
+        <w:ind w:left="1440"/>
+      </w:pPr>
+      <w:r>
+        <w:rPr>
+          <w:b/>
+        </w:rPr>
+        <w:t>Step 2.</w:t>
+      </w:r>
+      <w:r>
+        <w:t xml:space="preserve"> Fit the full model with all possible predictors</w:t>
+      </w:r>
+    </w:p>
+    <w:p>
+      <w:pPr>
+        <w:pStyle w:val="ListParagraph"/>
+        <w:ind w:left="1440"/>
+      </w:pPr>
+      <w:r>
+        <w:rPr>
+          <w:b/>
+        </w:rPr>
+        <w:t>Step 3.</w:t>
+      </w:r>
+      <w:r>
+        <w:t xml:space="preserve"> Consider the predictor with the highest P-value. If P &gt; SL, go to STEP 4, otherwise go to FIN (finish </w:t>
+      </w:r>
+      <w:proofErr w:type="spellStart"/>
+      <w:r>
+        <w:t>ie</w:t>
+      </w:r>
+      <w:proofErr w:type="spellEnd"/>
+      <w:r>
+        <w:t xml:space="preserve"> model is ready)</w:t>
+      </w:r>
+    </w:p>
+    <w:p>
+      <w:pPr>
+        <w:pStyle w:val="ListParagraph"/>
+        <w:ind w:left="1440"/>
+      </w:pPr>
+      <w:r>
+        <w:rPr>
+          <w:b/>
+        </w:rPr>
+        <w:t>Step 4.</w:t>
+      </w:r>
+      <w:r>
+        <w:t xml:space="preserve"> Remove the predictor</w:t>
+      </w:r>
+    </w:p>
+    <w:p>
+      <w:pPr>
+        <w:pStyle w:val="ListParagraph"/>
+        <w:ind w:left="1440"/>
+      </w:pPr>
+      <w:r>
+        <w:rPr>
+          <w:b/>
+        </w:rPr>
+        <w:t>Step 5.</w:t>
+      </w:r>
+      <w:r>
+        <w:t xml:space="preserve"> Fit model without this variable </w:t>
+      </w:r>
+    </w:p>
+    <w:p>
+      <w:pPr>
+        <w:pStyle w:val="ListParagraph"/>
+        <w:ind w:left="1440"/>
+        <w:rPr>
+          <w:b/>
+        </w:rPr>
+      </w:pPr>
+      <w:r>
+        <w:rPr>
+          <w:b/>
+        </w:rPr>
+        <w:t>After step 5, go back to Step 3</w:t>
+      </w:r>
+    </w:p>
+    <w:p>
+      <w:pPr>
+        <w:pStyle w:val="ListParagraph"/>
+        <w:ind w:left="1440"/>
+      </w:pPr>
+    </w:p>
+    <w:p>
+      <w:pPr>
+        <w:pStyle w:val="ListParagraph"/>
+        <w:numPr>
+          <w:ilvl w:val="0"/>
+          <w:numId w:val="5"/>
+        </w:numPr>
+        <w:rPr>
+          <w:b/>
+        </w:rPr>
+      </w:pPr>
+      <w:r>
+        <w:rPr>
+          <w:b/>
+        </w:rPr>
+        <w:t>Forward Selection</w:t>
+      </w:r>
+    </w:p>
+    <w:p>
+      <w:pPr>
+        <w:pStyle w:val="ListParagraph"/>
+        <w:ind w:left="1440"/>
+      </w:pPr>
+      <w:r>
+        <w:rPr>
+          <w:b/>
+        </w:rPr>
+        <w:t xml:space="preserve">Step 1. </w:t>
+      </w:r>
+      <w:r>
+        <w:t>Select a significance level to enter the model (</w:t>
+      </w:r>
+      <w:proofErr w:type="spellStart"/>
+      <w:r>
+        <w:t>e.g</w:t>
+      </w:r>
+      <w:proofErr w:type="spellEnd"/>
+      <w:r>
+        <w:t xml:space="preserve"> SL = 0.05)</w:t>
+      </w:r>
+    </w:p>
+    <w:p>
+      <w:pPr>
+        <w:pStyle w:val="ListParagraph"/>
+        <w:ind w:left="1440"/>
+      </w:pPr>
+      <w:r>
+        <w:rPr>
+          <w:b/>
+        </w:rPr>
+        <w:t>Step 2.</w:t>
+      </w:r>
+      <w:r>
+        <w:t xml:space="preserve"> Fit all simple regression models y-</w:t>
+      </w:r>
+      <w:proofErr w:type="spellStart"/>
+      <w:r>
+        <w:t>x</w:t>
+      </w:r>
+      <w:r>
+        <w:rPr>
+          <w:vertAlign w:val="subscript"/>
+        </w:rPr>
+        <w:t>n</w:t>
+      </w:r>
+      <w:proofErr w:type="spellEnd"/>
+      <w:r>
+        <w:rPr>
+          <w:vertAlign w:val="subscript"/>
+        </w:rPr>
+        <w:t xml:space="preserve"> </w:t>
+      </w:r>
+      <w:r>
+        <w:t>Select the one with the lowest P-value</w:t>
+      </w:r>
+    </w:p>
+    <w:p>
+      <w:pPr>
+        <w:pStyle w:val="ListParagraph"/>
+        <w:ind w:left="1440"/>
+      </w:pPr>
+      <w:r>
+        <w:rPr>
+          <w:b/>
+        </w:rPr>
+        <w:t>Step 3.</w:t>
+      </w:r>
+      <w:r>
+        <w:t xml:space="preserve"> Keep this variable and fit all possible models with one extra predictor to the one you already have</w:t>
+      </w:r>
+    </w:p>
+    <w:p>
+      <w:pPr>
+        <w:pStyle w:val="ListParagraph"/>
+        <w:ind w:left="1440"/>
+      </w:pPr>
+      <w:r>
+        <w:rPr>
+          <w:b/>
+        </w:rPr>
+        <w:t>Step 4.</w:t>
+      </w:r>
+      <w:r>
+        <w:t xml:space="preserve"> Consider the predictor with the lowest P-value. If P &lt; SL, go to STEP 3, otherwise go to FIN: Keep the previous model</w:t>
+      </w:r>
+    </w:p>
+    <w:p>
+      <w:pPr>
+        <w:pStyle w:val="ListParagraph"/>
+        <w:ind w:left="1440"/>
+      </w:pPr>
+    </w:p>
+    <w:p>
+      <w:pPr>
+        <w:pStyle w:val="ListParagraph"/>
+        <w:numPr>
+          <w:ilvl w:val="0"/>
+          <w:numId w:val="5"/>
+        </w:numPr>
+        <w:rPr>
+          <w:b/>
+        </w:rPr>
+      </w:pPr>
+      <w:r>
+        <w:rPr>
+          <w:b/>
+        </w:rPr>
+        <w:t>Bidirectional Elimination</w:t>
+      </w:r>
+    </w:p>
+    <w:p>
+      <w:pPr>
+        <w:pStyle w:val="ListParagraph"/>
+        <w:ind w:left="1440"/>
+      </w:pPr>
+      <w:r>
+        <w:rPr>
+          <w:b/>
+        </w:rPr>
+        <w:t xml:space="preserve">Step 1: </w:t>
+      </w:r>
+      <w:r>
+        <w:t>Select a significance level to enter and to stay in the model</w:t>
+      </w:r>
+    </w:p>
+    <w:p>
+      <w:pPr>
+        <w:pStyle w:val="ListParagraph"/>
+        <w:ind w:left="1440"/>
+      </w:pPr>
+      <w:r>
+        <w:rPr>
+          <w:b/>
+        </w:rPr>
+        <w:t>Step 2:</w:t>
+      </w:r>
+      <w:r>
+        <w:t xml:space="preserve"> Perform the next step of Forward selection (new variables must have: P &lt; SLENTER to enter)</w:t>
+      </w:r>
+    </w:p>
+    <w:p>
+      <w:pPr>
+        <w:pStyle w:val="ListParagraph"/>
+        <w:ind w:left="1440"/>
+      </w:pPr>
+      <w:r>
+        <w:rPr>
+          <w:b/>
+        </w:rPr>
+        <w:t>Step 3:</w:t>
+      </w:r>
+      <w:r>
+        <w:t xml:space="preserve"> Perform ALL steps of Backward Elimination (old variables must have P &lt; SLSTAY o stay)</w:t>
+      </w:r>
+    </w:p>
+    <w:p>
+      <w:pPr>
+        <w:pStyle w:val="ListParagraph"/>
+        <w:ind w:left="1440"/>
+      </w:pPr>
+      <w:r>
+        <w:rPr>
+          <w:b/>
+        </w:rPr>
+        <w:t>Step 4:</w:t>
+      </w:r>
+      <w:r>
+        <w:t xml:space="preserve"> No new variables can enter and no old variables can exit </w:t>
+      </w:r>
+    </w:p>
+    <w:p>
+      <w:pPr>
+        <w:pStyle w:val="ListParagraph"/>
+        <w:ind w:left="1440"/>
+      </w:pPr>
+    </w:p>
+    <w:p>
+      <w:pPr>
+        <w:pStyle w:val="ListParagraph"/>
+        <w:numPr>
+          <w:ilvl w:val="0"/>
+          <w:numId w:val="5"/>
+        </w:numPr>
+        <w:rPr>
+          <w:b/>
+        </w:rPr>
+      </w:pPr>
+      <w:r>
+        <w:rPr>
+          <w:b/>
+        </w:rPr>
+        <w:t>All Possible Models</w:t>
+      </w:r>
+    </w:p>
+    <w:p>
+      <w:pPr>
+        <w:pStyle w:val="ListParagraph"/>
+        <w:ind w:left="1440"/>
+      </w:pPr>
+      <w:r>
+        <w:rPr>
+          <w:b/>
+        </w:rPr>
+        <w:t xml:space="preserve">Step 1: </w:t>
+      </w:r>
+      <w:r>
+        <w:t>Select a criterion of goodness of fit (e</w:t>
+      </w:r>
+      <w:r>
+        <w:t>.</w:t>
+      </w:r>
+      <w:r>
+        <w:t>g</w:t>
+      </w:r>
+      <w:r>
+        <w:t>.</w:t>
+      </w:r>
+      <w:bookmarkStart w:id="0" w:name="_GoBack"/>
+      <w:bookmarkEnd w:id="0"/>
+      <w:r>
+        <w:t xml:space="preserve"> Akaike criterion)</w:t>
+      </w:r>
+    </w:p>
+    <w:p>
+      <w:pPr>
+        <w:pStyle w:val="ListParagraph"/>
+        <w:ind w:left="1440"/>
+      </w:pPr>
+      <w:r>
+        <w:rPr>
+          <w:b/>
+        </w:rPr>
+        <w:t>Step 2</w:t>
+      </w:r>
+      <w:r>
+        <w:rPr>
+          <w:b/>
+        </w:rPr>
+        <w:t>:</w:t>
+      </w:r>
+      <w:r>
+        <w:t xml:space="preserve"> Construct All possible regression models: 2</w:t>
+      </w:r>
+      <w:r>
+        <w:rPr>
+          <w:vertAlign w:val="superscript"/>
+        </w:rPr>
+        <w:t xml:space="preserve">N </w:t>
+      </w:r>
+      <w:r>
+        <w:t>– 1 total combinations</w:t>
+      </w:r>
+    </w:p>
+    <w:p>
+      <w:pPr>
+        <w:pStyle w:val="ListParagraph"/>
+        <w:ind w:left="1440"/>
+      </w:pPr>
+      <w:r>
+        <w:rPr>
+          <w:b/>
+        </w:rPr>
+        <w:t>Step 3:</w:t>
+      </w:r>
+      <w:r>
+        <w:t xml:space="preserve"> Select the one with the best criterion</w:t>
+      </w:r>
+    </w:p>
+    <w:p>
+      <w:pPr>
+        <w:pStyle w:val="ListParagraph"/>
+        <w:ind w:left="1440"/>
+      </w:pPr>
+    </w:p>
+    <w:p>
+      <w:pPr>
+        <w:pStyle w:val="ListParagraph"/>
+        <w:ind w:left="1440"/>
+      </w:pPr>
+      <w:r>
+        <w:rPr>
+          <w:b/>
+        </w:rPr>
+        <w:t xml:space="preserve">NOTE: </w:t>
+      </w:r>
+      <w:r>
+        <w:t xml:space="preserve">In multiple linear regression there is absolutely no need to </w:t>
+      </w:r>
+      <w:r>
+        <w:t xml:space="preserve">apply feature scaling and </w:t>
+      </w:r>
+      <w:r>
+        <w:t>also to check</w:t>
+      </w:r>
+      <w:r>
+        <w:t xml:space="preserve"> for the assumptions of linear regression</w:t>
       </w:r>
     </w:p>
     <w:sectPr>
@@ -570,16 +1451,129 @@
 <file path=word/numbering.xml><?xml version="1.0" encoding="utf-8"?>
 <w:numbering xmlns:wpc="http://schemas.microsoft.com/office/word/2010/wordprocessingCanvas" xmlns:cx="http://schemas.microsoft.com/office/drawing/2014/chartex" xmlns:cx1="http://schemas.microsoft.com/office/drawing/2015/9/8/chartex" xmlns:cx2="http://schemas.microsoft.com/office/drawing/2015/10/21/chartex" xmlns:cx3="http://schemas.microsoft.com/office/drawing/2016/5/9/chartex" xmlns:cx4="http://schemas.microsoft.com/office/drawing/2016/5/10/chartex" xmlns:cx5="http://schemas.microsoft.com/office/drawing/2016/5/11/chartex" xmlns:cx6="http://schemas.microsoft.com/office/drawing/2016/5/12/chartex" xmlns:cx7="http://schemas.microsoft.com/office/drawing/2016/5/13/chartex" xmlns:cx8="http://schemas.microsoft.com/office/drawing/2016/5/14/chartex" xmlns:mc="http://schemas.openxmlformats.org/markup-compatibility/2006" xmlns:aink="http://schemas.microsoft.com/office/drawing/2016/ink" xmlns:am3d="http://schemas.microsoft.com/office/drawing/2017/model3d" xmlns:o="urn:schemas-microsoft-com:office:office" xmlns:r="http://schemas.openxmlformats.org/officeDocument/2006/relationships" xmlns:m="http://schemas.openxmlformats.org/officeDocument/2006/math" xmlns:v="urn:schemas-microsoft-com:vml" xmlns:wp14="http://schemas.microsoft.com/office/word/2010/wordprocessingDrawing" xmlns:wp="http://schemas.openxmlformats.org/drawingml/2006/wordprocessingDrawing" xmlns:w10="urn:schemas-microsoft-com:office:word" xmlns:w="http://schemas.openxmlformats.org/wordprocessingml/2006/main" xmlns:w14="http://schemas.microsoft.com/office/word/2010/wordml" xmlns:w15="http://schemas.microsoft.com/office/word/2012/wordml" xmlns:w16cid="http://schemas.microsoft.com/office/word/2016/wordml/cid" xmlns:w16se="http://schemas.microsoft.com/office/word/2015/wordml/symex" xmlns:wpg="http://schemas.microsoft.com/office/word/2010/wordprocessingGroup" xmlns:wpi="http://schemas.microsoft.com/office/word/2010/wordprocessingInk" xmlns:wne="http://schemas.microsoft.com/office/word/2006/wordml" xmlns:wps="http://schemas.microsoft.com/office/word/2010/wordprocessingShape" mc:Ignorable="w14 w15 w16se w16cid wp14">
   <w:abstractNum w:abstractNumId="0" w15:restartNumberingAfterBreak="0">
-    <w:nsid w:val="61791C4A"/>
+    <w:nsid w:val="0E660261"/>
     <w:multiLevelType w:val="hybridMultilevel"/>
-    <w:tmpl w:val="807209CE"/>
-    <w:lvl w:ilvl="0" w:tplc="0409000F">
+    <w:tmpl w:val="EE62A54C"/>
+    <w:lvl w:ilvl="0" w:tplc="04090001">
+      <w:start w:val="1"/>
+      <w:numFmt w:val="bullet"/>
+      <w:lvlText w:val=""/>
+      <w:lvlJc w:val="left"/>
+      <w:pPr>
+        <w:ind w:left="1440" w:hanging="360"/>
+      </w:pPr>
+      <w:rPr>
+        <w:rFonts w:ascii="Symbol" w:hAnsi="Symbol" w:hint="default"/>
+      </w:rPr>
+    </w:lvl>
+    <w:lvl w:ilvl="1" w:tplc="04090003" w:tentative="1">
+      <w:start w:val="1"/>
+      <w:numFmt w:val="bullet"/>
+      <w:lvlText w:val="o"/>
+      <w:lvlJc w:val="left"/>
+      <w:pPr>
+        <w:ind w:left="2160" w:hanging="360"/>
+      </w:pPr>
+      <w:rPr>
+        <w:rFonts w:ascii="Courier New" w:hAnsi="Courier New" w:cs="Courier New" w:hint="default"/>
+      </w:rPr>
+    </w:lvl>
+    <w:lvl w:ilvl="2" w:tplc="04090005" w:tentative="1">
+      <w:start w:val="1"/>
+      <w:numFmt w:val="bullet"/>
+      <w:lvlText w:val=""/>
+      <w:lvlJc w:val="left"/>
+      <w:pPr>
+        <w:ind w:left="2880" w:hanging="360"/>
+      </w:pPr>
+      <w:rPr>
+        <w:rFonts w:ascii="Wingdings" w:hAnsi="Wingdings" w:hint="default"/>
+      </w:rPr>
+    </w:lvl>
+    <w:lvl w:ilvl="3" w:tplc="04090001" w:tentative="1">
+      <w:start w:val="1"/>
+      <w:numFmt w:val="bullet"/>
+      <w:lvlText w:val=""/>
+      <w:lvlJc w:val="left"/>
+      <w:pPr>
+        <w:ind w:left="3600" w:hanging="360"/>
+      </w:pPr>
+      <w:rPr>
+        <w:rFonts w:ascii="Symbol" w:hAnsi="Symbol" w:hint="default"/>
+      </w:rPr>
+    </w:lvl>
+    <w:lvl w:ilvl="4" w:tplc="04090003" w:tentative="1">
+      <w:start w:val="1"/>
+      <w:numFmt w:val="bullet"/>
+      <w:lvlText w:val="o"/>
+      <w:lvlJc w:val="left"/>
+      <w:pPr>
+        <w:ind w:left="4320" w:hanging="360"/>
+      </w:pPr>
+      <w:rPr>
+        <w:rFonts w:ascii="Courier New" w:hAnsi="Courier New" w:cs="Courier New" w:hint="default"/>
+      </w:rPr>
+    </w:lvl>
+    <w:lvl w:ilvl="5" w:tplc="04090005" w:tentative="1">
+      <w:start w:val="1"/>
+      <w:numFmt w:val="bullet"/>
+      <w:lvlText w:val=""/>
+      <w:lvlJc w:val="left"/>
+      <w:pPr>
+        <w:ind w:left="5040" w:hanging="360"/>
+      </w:pPr>
+      <w:rPr>
+        <w:rFonts w:ascii="Wingdings" w:hAnsi="Wingdings" w:hint="default"/>
+      </w:rPr>
+    </w:lvl>
+    <w:lvl w:ilvl="6" w:tplc="04090001" w:tentative="1">
+      <w:start w:val="1"/>
+      <w:numFmt w:val="bullet"/>
+      <w:lvlText w:val=""/>
+      <w:lvlJc w:val="left"/>
+      <w:pPr>
+        <w:ind w:left="5760" w:hanging="360"/>
+      </w:pPr>
+      <w:rPr>
+        <w:rFonts w:ascii="Symbol" w:hAnsi="Symbol" w:hint="default"/>
+      </w:rPr>
+    </w:lvl>
+    <w:lvl w:ilvl="7" w:tplc="04090003" w:tentative="1">
+      <w:start w:val="1"/>
+      <w:numFmt w:val="bullet"/>
+      <w:lvlText w:val="o"/>
+      <w:lvlJc w:val="left"/>
+      <w:pPr>
+        <w:ind w:left="6480" w:hanging="360"/>
+      </w:pPr>
+      <w:rPr>
+        <w:rFonts w:ascii="Courier New" w:hAnsi="Courier New" w:cs="Courier New" w:hint="default"/>
+      </w:rPr>
+    </w:lvl>
+    <w:lvl w:ilvl="8" w:tplc="04090005" w:tentative="1">
+      <w:start w:val="1"/>
+      <w:numFmt w:val="bullet"/>
+      <w:lvlText w:val=""/>
+      <w:lvlJc w:val="left"/>
+      <w:pPr>
+        <w:ind w:left="7200" w:hanging="360"/>
+      </w:pPr>
+      <w:rPr>
+        <w:rFonts w:ascii="Wingdings" w:hAnsi="Wingdings" w:hint="default"/>
+      </w:rPr>
+    </w:lvl>
+  </w:abstractNum>
+  <w:abstractNum w:abstractNumId="1" w15:restartNumberingAfterBreak="0">
+    <w:nsid w:val="10D8517A"/>
+    <w:multiLevelType w:val="hybridMultilevel"/>
+    <w:tmpl w:val="FF32C390"/>
+    <w:lvl w:ilvl="0" w:tplc="BA049C38">
       <w:start w:val="1"/>
       <w:numFmt w:val="decimal"/>
       <w:lvlText w:val="%1."/>
       <w:lvlJc w:val="left"/>
       <w:pPr>
-        <w:ind w:left="720" w:hanging="360"/>
+        <w:ind w:left="1440" w:hanging="360"/>
       </w:pPr>
       <w:rPr>
         <w:rFonts w:hint="default"/>
@@ -591,7 +1585,7 @@
       <w:lvlText w:val="%2."/>
       <w:lvlJc w:val="left"/>
       <w:pPr>
-        <w:ind w:left="1440" w:hanging="360"/>
+        <w:ind w:left="2160" w:hanging="360"/>
       </w:pPr>
     </w:lvl>
     <w:lvl w:ilvl="2" w:tplc="0409001B" w:tentative="1">
@@ -600,7 +1594,7 @@
       <w:lvlText w:val="%3."/>
       <w:lvlJc w:val="right"/>
       <w:pPr>
-        <w:ind w:left="2160" w:hanging="180"/>
+        <w:ind w:left="2880" w:hanging="180"/>
       </w:pPr>
     </w:lvl>
     <w:lvl w:ilvl="3" w:tplc="0409000F" w:tentative="1">
@@ -609,7 +1603,7 @@
       <w:lvlText w:val="%4."/>
       <w:lvlJc w:val="left"/>
       <w:pPr>
-        <w:ind w:left="2880" w:hanging="360"/>
+        <w:ind w:left="3600" w:hanging="360"/>
       </w:pPr>
     </w:lvl>
     <w:lvl w:ilvl="4" w:tplc="04090019" w:tentative="1">
@@ -618,7 +1612,7 @@
       <w:lvlText w:val="%5."/>
       <w:lvlJc w:val="left"/>
       <w:pPr>
-        <w:ind w:left="3600" w:hanging="360"/>
+        <w:ind w:left="4320" w:hanging="360"/>
       </w:pPr>
     </w:lvl>
     <w:lvl w:ilvl="5" w:tplc="0409001B" w:tentative="1">
@@ -627,7 +1621,7 @@
       <w:lvlText w:val="%6."/>
       <w:lvlJc w:val="right"/>
       <w:pPr>
-        <w:ind w:left="4320" w:hanging="180"/>
+        <w:ind w:left="5040" w:hanging="180"/>
       </w:pPr>
     </w:lvl>
     <w:lvl w:ilvl="6" w:tplc="0409000F" w:tentative="1">
@@ -636,7 +1630,7 @@
       <w:lvlText w:val="%7."/>
       <w:lvlJc w:val="left"/>
       <w:pPr>
-        <w:ind w:left="5040" w:hanging="360"/>
+        <w:ind w:left="5760" w:hanging="360"/>
       </w:pPr>
     </w:lvl>
     <w:lvl w:ilvl="7" w:tplc="04090019" w:tentative="1">
@@ -645,7 +1639,7 @@
       <w:lvlText w:val="%8."/>
       <w:lvlJc w:val="left"/>
       <w:pPr>
-        <w:ind w:left="5760" w:hanging="360"/>
+        <w:ind w:left="6480" w:hanging="360"/>
       </w:pPr>
     </w:lvl>
     <w:lvl w:ilvl="8" w:tplc="0409001B" w:tentative="1">
@@ -654,12 +1648,431 @@
       <w:lvlText w:val="%9."/>
       <w:lvlJc w:val="right"/>
       <w:pPr>
+        <w:ind w:left="7200" w:hanging="180"/>
+      </w:pPr>
+    </w:lvl>
+  </w:abstractNum>
+  <w:abstractNum w:abstractNumId="2" w15:restartNumberingAfterBreak="0">
+    <w:nsid w:val="232925EC"/>
+    <w:multiLevelType w:val="hybridMultilevel"/>
+    <w:tmpl w:val="32A07948"/>
+    <w:lvl w:ilvl="0" w:tplc="04090001">
+      <w:start w:val="1"/>
+      <w:numFmt w:val="bullet"/>
+      <w:lvlText w:val=""/>
+      <w:lvlJc w:val="left"/>
+      <w:pPr>
+        <w:ind w:left="2160" w:hanging="360"/>
+      </w:pPr>
+      <w:rPr>
+        <w:rFonts w:ascii="Symbol" w:hAnsi="Symbol" w:hint="default"/>
+      </w:rPr>
+    </w:lvl>
+    <w:lvl w:ilvl="1" w:tplc="04090003" w:tentative="1">
+      <w:start w:val="1"/>
+      <w:numFmt w:val="bullet"/>
+      <w:lvlText w:val="o"/>
+      <w:lvlJc w:val="left"/>
+      <w:pPr>
+        <w:ind w:left="2880" w:hanging="360"/>
+      </w:pPr>
+      <w:rPr>
+        <w:rFonts w:ascii="Courier New" w:hAnsi="Courier New" w:cs="Courier New" w:hint="default"/>
+      </w:rPr>
+    </w:lvl>
+    <w:lvl w:ilvl="2" w:tplc="04090005" w:tentative="1">
+      <w:start w:val="1"/>
+      <w:numFmt w:val="bullet"/>
+      <w:lvlText w:val=""/>
+      <w:lvlJc w:val="left"/>
+      <w:pPr>
+        <w:ind w:left="3600" w:hanging="360"/>
+      </w:pPr>
+      <w:rPr>
+        <w:rFonts w:ascii="Wingdings" w:hAnsi="Wingdings" w:hint="default"/>
+      </w:rPr>
+    </w:lvl>
+    <w:lvl w:ilvl="3" w:tplc="04090001" w:tentative="1">
+      <w:start w:val="1"/>
+      <w:numFmt w:val="bullet"/>
+      <w:lvlText w:val=""/>
+      <w:lvlJc w:val="left"/>
+      <w:pPr>
+        <w:ind w:left="4320" w:hanging="360"/>
+      </w:pPr>
+      <w:rPr>
+        <w:rFonts w:ascii="Symbol" w:hAnsi="Symbol" w:hint="default"/>
+      </w:rPr>
+    </w:lvl>
+    <w:lvl w:ilvl="4" w:tplc="04090003" w:tentative="1">
+      <w:start w:val="1"/>
+      <w:numFmt w:val="bullet"/>
+      <w:lvlText w:val="o"/>
+      <w:lvlJc w:val="left"/>
+      <w:pPr>
+        <w:ind w:left="5040" w:hanging="360"/>
+      </w:pPr>
+      <w:rPr>
+        <w:rFonts w:ascii="Courier New" w:hAnsi="Courier New" w:cs="Courier New" w:hint="default"/>
+      </w:rPr>
+    </w:lvl>
+    <w:lvl w:ilvl="5" w:tplc="04090005" w:tentative="1">
+      <w:start w:val="1"/>
+      <w:numFmt w:val="bullet"/>
+      <w:lvlText w:val=""/>
+      <w:lvlJc w:val="left"/>
+      <w:pPr>
+        <w:ind w:left="5760" w:hanging="360"/>
+      </w:pPr>
+      <w:rPr>
+        <w:rFonts w:ascii="Wingdings" w:hAnsi="Wingdings" w:hint="default"/>
+      </w:rPr>
+    </w:lvl>
+    <w:lvl w:ilvl="6" w:tplc="04090001" w:tentative="1">
+      <w:start w:val="1"/>
+      <w:numFmt w:val="bullet"/>
+      <w:lvlText w:val=""/>
+      <w:lvlJc w:val="left"/>
+      <w:pPr>
+        <w:ind w:left="6480" w:hanging="360"/>
+      </w:pPr>
+      <w:rPr>
+        <w:rFonts w:ascii="Symbol" w:hAnsi="Symbol" w:hint="default"/>
+      </w:rPr>
+    </w:lvl>
+    <w:lvl w:ilvl="7" w:tplc="04090003" w:tentative="1">
+      <w:start w:val="1"/>
+      <w:numFmt w:val="bullet"/>
+      <w:lvlText w:val="o"/>
+      <w:lvlJc w:val="left"/>
+      <w:pPr>
+        <w:ind w:left="7200" w:hanging="360"/>
+      </w:pPr>
+      <w:rPr>
+        <w:rFonts w:ascii="Courier New" w:hAnsi="Courier New" w:cs="Courier New" w:hint="default"/>
+      </w:rPr>
+    </w:lvl>
+    <w:lvl w:ilvl="8" w:tplc="04090005" w:tentative="1">
+      <w:start w:val="1"/>
+      <w:numFmt w:val="bullet"/>
+      <w:lvlText w:val=""/>
+      <w:lvlJc w:val="left"/>
+      <w:pPr>
+        <w:ind w:left="7920" w:hanging="360"/>
+      </w:pPr>
+      <w:rPr>
+        <w:rFonts w:ascii="Wingdings" w:hAnsi="Wingdings" w:hint="default"/>
+      </w:rPr>
+    </w:lvl>
+  </w:abstractNum>
+  <w:abstractNum w:abstractNumId="3" w15:restartNumberingAfterBreak="0">
+    <w:nsid w:val="5C5738B7"/>
+    <w:multiLevelType w:val="hybridMultilevel"/>
+    <w:tmpl w:val="126C1148"/>
+    <w:lvl w:ilvl="0" w:tplc="69B22826">
+      <w:start w:val="1"/>
+      <w:numFmt w:val="decimal"/>
+      <w:lvlText w:val="%1."/>
+      <w:lvlJc w:val="left"/>
+      <w:pPr>
+        <w:ind w:left="1080" w:hanging="360"/>
+      </w:pPr>
+      <w:rPr>
+        <w:rFonts w:hint="default"/>
+      </w:rPr>
+    </w:lvl>
+    <w:lvl w:ilvl="1" w:tplc="04090019" w:tentative="1">
+      <w:start w:val="1"/>
+      <w:numFmt w:val="lowerLetter"/>
+      <w:lvlText w:val="%2."/>
+      <w:lvlJc w:val="left"/>
+      <w:pPr>
+        <w:ind w:left="1800" w:hanging="360"/>
+      </w:pPr>
+    </w:lvl>
+    <w:lvl w:ilvl="2" w:tplc="0409001B" w:tentative="1">
+      <w:start w:val="1"/>
+      <w:numFmt w:val="lowerRoman"/>
+      <w:lvlText w:val="%3."/>
+      <w:lvlJc w:val="right"/>
+      <w:pPr>
+        <w:ind w:left="2520" w:hanging="180"/>
+      </w:pPr>
+    </w:lvl>
+    <w:lvl w:ilvl="3" w:tplc="0409000F" w:tentative="1">
+      <w:start w:val="1"/>
+      <w:numFmt w:val="decimal"/>
+      <w:lvlText w:val="%4."/>
+      <w:lvlJc w:val="left"/>
+      <w:pPr>
+        <w:ind w:left="3240" w:hanging="360"/>
+      </w:pPr>
+    </w:lvl>
+    <w:lvl w:ilvl="4" w:tplc="04090019" w:tentative="1">
+      <w:start w:val="1"/>
+      <w:numFmt w:val="lowerLetter"/>
+      <w:lvlText w:val="%5."/>
+      <w:lvlJc w:val="left"/>
+      <w:pPr>
+        <w:ind w:left="3960" w:hanging="360"/>
+      </w:pPr>
+    </w:lvl>
+    <w:lvl w:ilvl="5" w:tplc="0409001B" w:tentative="1">
+      <w:start w:val="1"/>
+      <w:numFmt w:val="lowerRoman"/>
+      <w:lvlText w:val="%6."/>
+      <w:lvlJc w:val="right"/>
+      <w:pPr>
+        <w:ind w:left="4680" w:hanging="180"/>
+      </w:pPr>
+    </w:lvl>
+    <w:lvl w:ilvl="6" w:tplc="0409000F" w:tentative="1">
+      <w:start w:val="1"/>
+      <w:numFmt w:val="decimal"/>
+      <w:lvlText w:val="%7."/>
+      <w:lvlJc w:val="left"/>
+      <w:pPr>
+        <w:ind w:left="5400" w:hanging="360"/>
+      </w:pPr>
+    </w:lvl>
+    <w:lvl w:ilvl="7" w:tplc="04090019" w:tentative="1">
+      <w:start w:val="1"/>
+      <w:numFmt w:val="lowerLetter"/>
+      <w:lvlText w:val="%8."/>
+      <w:lvlJc w:val="left"/>
+      <w:pPr>
+        <w:ind w:left="6120" w:hanging="360"/>
+      </w:pPr>
+    </w:lvl>
+    <w:lvl w:ilvl="8" w:tplc="0409001B" w:tentative="1">
+      <w:start w:val="1"/>
+      <w:numFmt w:val="lowerRoman"/>
+      <w:lvlText w:val="%9."/>
+      <w:lvlJc w:val="right"/>
+      <w:pPr>
+        <w:ind w:left="6840" w:hanging="180"/>
+      </w:pPr>
+    </w:lvl>
+  </w:abstractNum>
+  <w:abstractNum w:abstractNumId="4" w15:restartNumberingAfterBreak="0">
+    <w:nsid w:val="5FCA1A5E"/>
+    <w:multiLevelType w:val="hybridMultilevel"/>
+    <w:tmpl w:val="57A48F16"/>
+    <w:lvl w:ilvl="0" w:tplc="04090001">
+      <w:start w:val="1"/>
+      <w:numFmt w:val="bullet"/>
+      <w:lvlText w:val=""/>
+      <w:lvlJc w:val="left"/>
+      <w:pPr>
+        <w:ind w:left="1440" w:hanging="360"/>
+      </w:pPr>
+      <w:rPr>
+        <w:rFonts w:ascii="Symbol" w:hAnsi="Symbol" w:hint="default"/>
+      </w:rPr>
+    </w:lvl>
+    <w:lvl w:ilvl="1" w:tplc="04090003" w:tentative="1">
+      <w:start w:val="1"/>
+      <w:numFmt w:val="bullet"/>
+      <w:lvlText w:val="o"/>
+      <w:lvlJc w:val="left"/>
+      <w:pPr>
+        <w:ind w:left="2160" w:hanging="360"/>
+      </w:pPr>
+      <w:rPr>
+        <w:rFonts w:ascii="Courier New" w:hAnsi="Courier New" w:cs="Courier New" w:hint="default"/>
+      </w:rPr>
+    </w:lvl>
+    <w:lvl w:ilvl="2" w:tplc="04090005" w:tentative="1">
+      <w:start w:val="1"/>
+      <w:numFmt w:val="bullet"/>
+      <w:lvlText w:val=""/>
+      <w:lvlJc w:val="left"/>
+      <w:pPr>
+        <w:ind w:left="2880" w:hanging="360"/>
+      </w:pPr>
+      <w:rPr>
+        <w:rFonts w:ascii="Wingdings" w:hAnsi="Wingdings" w:hint="default"/>
+      </w:rPr>
+    </w:lvl>
+    <w:lvl w:ilvl="3" w:tplc="04090001" w:tentative="1">
+      <w:start w:val="1"/>
+      <w:numFmt w:val="bullet"/>
+      <w:lvlText w:val=""/>
+      <w:lvlJc w:val="left"/>
+      <w:pPr>
+        <w:ind w:left="3600" w:hanging="360"/>
+      </w:pPr>
+      <w:rPr>
+        <w:rFonts w:ascii="Symbol" w:hAnsi="Symbol" w:hint="default"/>
+      </w:rPr>
+    </w:lvl>
+    <w:lvl w:ilvl="4" w:tplc="04090003" w:tentative="1">
+      <w:start w:val="1"/>
+      <w:numFmt w:val="bullet"/>
+      <w:lvlText w:val="o"/>
+      <w:lvlJc w:val="left"/>
+      <w:pPr>
+        <w:ind w:left="4320" w:hanging="360"/>
+      </w:pPr>
+      <w:rPr>
+        <w:rFonts w:ascii="Courier New" w:hAnsi="Courier New" w:cs="Courier New" w:hint="default"/>
+      </w:rPr>
+    </w:lvl>
+    <w:lvl w:ilvl="5" w:tplc="04090005" w:tentative="1">
+      <w:start w:val="1"/>
+      <w:numFmt w:val="bullet"/>
+      <w:lvlText w:val=""/>
+      <w:lvlJc w:val="left"/>
+      <w:pPr>
+        <w:ind w:left="5040" w:hanging="360"/>
+      </w:pPr>
+      <w:rPr>
+        <w:rFonts w:ascii="Wingdings" w:hAnsi="Wingdings" w:hint="default"/>
+      </w:rPr>
+    </w:lvl>
+    <w:lvl w:ilvl="6" w:tplc="04090001" w:tentative="1">
+      <w:start w:val="1"/>
+      <w:numFmt w:val="bullet"/>
+      <w:lvlText w:val=""/>
+      <w:lvlJc w:val="left"/>
+      <w:pPr>
+        <w:ind w:left="5760" w:hanging="360"/>
+      </w:pPr>
+      <w:rPr>
+        <w:rFonts w:ascii="Symbol" w:hAnsi="Symbol" w:hint="default"/>
+      </w:rPr>
+    </w:lvl>
+    <w:lvl w:ilvl="7" w:tplc="04090003" w:tentative="1">
+      <w:start w:val="1"/>
+      <w:numFmt w:val="bullet"/>
+      <w:lvlText w:val="o"/>
+      <w:lvlJc w:val="left"/>
+      <w:pPr>
+        <w:ind w:left="6480" w:hanging="360"/>
+      </w:pPr>
+      <w:rPr>
+        <w:rFonts w:ascii="Courier New" w:hAnsi="Courier New" w:cs="Courier New" w:hint="default"/>
+      </w:rPr>
+    </w:lvl>
+    <w:lvl w:ilvl="8" w:tplc="04090005" w:tentative="1">
+      <w:start w:val="1"/>
+      <w:numFmt w:val="bullet"/>
+      <w:lvlText w:val=""/>
+      <w:lvlJc w:val="left"/>
+      <w:pPr>
+        <w:ind w:left="7200" w:hanging="360"/>
+      </w:pPr>
+      <w:rPr>
+        <w:rFonts w:ascii="Wingdings" w:hAnsi="Wingdings" w:hint="default"/>
+      </w:rPr>
+    </w:lvl>
+  </w:abstractNum>
+  <w:abstractNum w:abstractNumId="5" w15:restartNumberingAfterBreak="0">
+    <w:nsid w:val="61791C4A"/>
+    <w:multiLevelType w:val="hybridMultilevel"/>
+    <w:tmpl w:val="1898D164"/>
+    <w:lvl w:ilvl="0" w:tplc="0409000F">
+      <w:start w:val="1"/>
+      <w:numFmt w:val="decimal"/>
+      <w:lvlText w:val="%1."/>
+      <w:lvlJc w:val="left"/>
+      <w:pPr>
+        <w:ind w:left="720" w:hanging="360"/>
+      </w:pPr>
+      <w:rPr>
+        <w:rFonts w:hint="default"/>
+      </w:rPr>
+    </w:lvl>
+    <w:lvl w:ilvl="1" w:tplc="04090019" w:tentative="1">
+      <w:start w:val="1"/>
+      <w:numFmt w:val="lowerLetter"/>
+      <w:lvlText w:val="%2."/>
+      <w:lvlJc w:val="left"/>
+      <w:pPr>
+        <w:ind w:left="1440" w:hanging="360"/>
+      </w:pPr>
+    </w:lvl>
+    <w:lvl w:ilvl="2" w:tplc="0409001B" w:tentative="1">
+      <w:start w:val="1"/>
+      <w:numFmt w:val="lowerRoman"/>
+      <w:lvlText w:val="%3."/>
+      <w:lvlJc w:val="right"/>
+      <w:pPr>
+        <w:ind w:left="2160" w:hanging="180"/>
+      </w:pPr>
+    </w:lvl>
+    <w:lvl w:ilvl="3" w:tplc="0409000F" w:tentative="1">
+      <w:start w:val="1"/>
+      <w:numFmt w:val="decimal"/>
+      <w:lvlText w:val="%4."/>
+      <w:lvlJc w:val="left"/>
+      <w:pPr>
+        <w:ind w:left="2880" w:hanging="360"/>
+      </w:pPr>
+    </w:lvl>
+    <w:lvl w:ilvl="4" w:tplc="04090019" w:tentative="1">
+      <w:start w:val="1"/>
+      <w:numFmt w:val="lowerLetter"/>
+      <w:lvlText w:val="%5."/>
+      <w:lvlJc w:val="left"/>
+      <w:pPr>
+        <w:ind w:left="3600" w:hanging="360"/>
+      </w:pPr>
+    </w:lvl>
+    <w:lvl w:ilvl="5" w:tplc="0409001B" w:tentative="1">
+      <w:start w:val="1"/>
+      <w:numFmt w:val="lowerRoman"/>
+      <w:lvlText w:val="%6."/>
+      <w:lvlJc w:val="right"/>
+      <w:pPr>
+        <w:ind w:left="4320" w:hanging="180"/>
+      </w:pPr>
+    </w:lvl>
+    <w:lvl w:ilvl="6" w:tplc="0409000F" w:tentative="1">
+      <w:start w:val="1"/>
+      <w:numFmt w:val="decimal"/>
+      <w:lvlText w:val="%7."/>
+      <w:lvlJc w:val="left"/>
+      <w:pPr>
+        <w:ind w:left="5040" w:hanging="360"/>
+      </w:pPr>
+    </w:lvl>
+    <w:lvl w:ilvl="7" w:tplc="04090019" w:tentative="1">
+      <w:start w:val="1"/>
+      <w:numFmt w:val="lowerLetter"/>
+      <w:lvlText w:val="%8."/>
+      <w:lvlJc w:val="left"/>
+      <w:pPr>
+        <w:ind w:left="5760" w:hanging="360"/>
+      </w:pPr>
+    </w:lvl>
+    <w:lvl w:ilvl="8" w:tplc="0409001B" w:tentative="1">
+      <w:start w:val="1"/>
+      <w:numFmt w:val="lowerRoman"/>
+      <w:lvlText w:val="%9."/>
+      <w:lvlJc w:val="right"/>
+      <w:pPr>
         <w:ind w:left="6480" w:hanging="180"/>
       </w:pPr>
     </w:lvl>
   </w:abstractNum>
   <w:num w:numId="1">
+    <w:abstractNumId w:val="5"/>
+  </w:num>
+  <w:num w:numId="2">
     <w:abstractNumId w:val="0"/>
+  </w:num>
+  <w:num w:numId="3">
+    <w:abstractNumId w:val="4"/>
+  </w:num>
+  <w:num w:numId="4">
+    <w:abstractNumId w:val="3"/>
+  </w:num>
+  <w:num w:numId="5">
+    <w:abstractNumId w:val="1"/>
+  </w:num>
+  <w:num w:numId="6">
+    <w:abstractNumId w:val="2"/>
   </w:num>
 </w:numbering>
 </file>

</xml_diff>

<commit_message>
Worked on Polynomial Linear Regression
</commit_message>
<xml_diff>
--- a/Machine Learning.docx
+++ b/Machine Learning.docx
@@ -1357,86 +1357,135 @@
       <w:r>
         <w:t>.</w:t>
       </w:r>
+      <w:r>
+        <w:t xml:space="preserve"> Akaike criterion)</w:t>
+      </w:r>
+    </w:p>
+    <w:p>
+      <w:pPr>
+        <w:pStyle w:val="ListParagraph"/>
+        <w:ind w:left="1440"/>
+      </w:pPr>
+      <w:r>
+        <w:rPr>
+          <w:b/>
+        </w:rPr>
+        <w:t>Step 2</w:t>
+      </w:r>
+      <w:r>
+        <w:rPr>
+          <w:b/>
+        </w:rPr>
+        <w:t>:</w:t>
+      </w:r>
+      <w:r>
+        <w:t xml:space="preserve"> Construct All possible regression models: 2</w:t>
+      </w:r>
+      <w:r>
+        <w:rPr>
+          <w:vertAlign w:val="superscript"/>
+        </w:rPr>
+        <w:t xml:space="preserve">N </w:t>
+      </w:r>
+      <w:r>
+        <w:t>– 1 total combinations</w:t>
+      </w:r>
+    </w:p>
+    <w:p>
+      <w:pPr>
+        <w:pStyle w:val="ListParagraph"/>
+        <w:ind w:left="1440"/>
+      </w:pPr>
+      <w:r>
+        <w:rPr>
+          <w:b/>
+        </w:rPr>
+        <w:t>Step 3:</w:t>
+      </w:r>
+      <w:r>
+        <w:t xml:space="preserve"> Select the one with the best criterion</w:t>
+      </w:r>
+    </w:p>
+    <w:p>
+      <w:pPr>
+        <w:pStyle w:val="ListParagraph"/>
+        <w:ind w:left="1440"/>
+      </w:pPr>
+    </w:p>
+    <w:p>
+      <w:pPr>
+        <w:pStyle w:val="ListParagraph"/>
+        <w:ind w:left="1440"/>
+      </w:pPr>
+      <w:r>
+        <w:rPr>
+          <w:b/>
+        </w:rPr>
+        <w:t xml:space="preserve">NOTE: </w:t>
+      </w:r>
+      <w:r>
+        <w:t xml:space="preserve">In multiple linear regression there is absolutely no need to </w:t>
+      </w:r>
+      <w:r>
+        <w:t xml:space="preserve">apply feature scaling and </w:t>
+      </w:r>
+      <w:r>
+        <w:t>also to check</w:t>
+      </w:r>
+      <w:r>
+        <w:t xml:space="preserve"> for the assumptions of linear regression</w:t>
+      </w:r>
+    </w:p>
+    <w:p>
+      <w:pPr>
+        <w:pStyle w:val="ListParagraph"/>
+        <w:ind w:left="1440"/>
+      </w:pPr>
+    </w:p>
+    <w:p>
+      <w:pPr>
+        <w:pStyle w:val="ListParagraph"/>
+        <w:numPr>
+          <w:ilvl w:val="0"/>
+          <w:numId w:val="1"/>
+        </w:numPr>
+        <w:rPr>
+          <w:b/>
+        </w:rPr>
+      </w:pPr>
+      <w:r>
+        <w:rPr>
+          <w:b/>
+        </w:rPr>
+        <w:t>Polynomial linear regression</w:t>
+      </w:r>
+    </w:p>
+    <w:p>
+      <w:pPr>
+        <w:pStyle w:val="ListParagraph"/>
+      </w:pPr>
+      <w:r>
+        <w:t>Handy when trying to determine how epidemics spread over an area</w:t>
+      </w:r>
+    </w:p>
+    <w:p>
+      <w:pPr>
+        <w:pStyle w:val="ListParagraph"/>
+      </w:pPr>
+      <w:r>
+        <w:t xml:space="preserve">Though the x values are polynomial, we focus on expressing the coefficients as linear values and that’s why it’s called Polynomial </w:t>
+      </w:r>
+      <w:r>
+        <w:rPr>
+          <w:b/>
+        </w:rPr>
+        <w:t>Linear</w:t>
+      </w:r>
+      <w:r>
+        <w:t xml:space="preserve"> regression</w:t>
+      </w:r>
       <w:bookmarkStart w:id="0" w:name="_GoBack"/>
       <w:bookmarkEnd w:id="0"/>
-      <w:r>
-        <w:t xml:space="preserve"> Akaike criterion)</w:t>
-      </w:r>
-    </w:p>
-    <w:p>
-      <w:pPr>
-        <w:pStyle w:val="ListParagraph"/>
-        <w:ind w:left="1440"/>
-      </w:pPr>
-      <w:r>
-        <w:rPr>
-          <w:b/>
-        </w:rPr>
-        <w:t>Step 2</w:t>
-      </w:r>
-      <w:r>
-        <w:rPr>
-          <w:b/>
-        </w:rPr>
-        <w:t>:</w:t>
-      </w:r>
-      <w:r>
-        <w:t xml:space="preserve"> Construct All possible regression models: 2</w:t>
-      </w:r>
-      <w:r>
-        <w:rPr>
-          <w:vertAlign w:val="superscript"/>
-        </w:rPr>
-        <w:t xml:space="preserve">N </w:t>
-      </w:r>
-      <w:r>
-        <w:t>– 1 total combinations</w:t>
-      </w:r>
-    </w:p>
-    <w:p>
-      <w:pPr>
-        <w:pStyle w:val="ListParagraph"/>
-        <w:ind w:left="1440"/>
-      </w:pPr>
-      <w:r>
-        <w:rPr>
-          <w:b/>
-        </w:rPr>
-        <w:t>Step 3:</w:t>
-      </w:r>
-      <w:r>
-        <w:t xml:space="preserve"> Select the one with the best criterion</w:t>
-      </w:r>
-    </w:p>
-    <w:p>
-      <w:pPr>
-        <w:pStyle w:val="ListParagraph"/>
-        <w:ind w:left="1440"/>
-      </w:pPr>
-    </w:p>
-    <w:p>
-      <w:pPr>
-        <w:pStyle w:val="ListParagraph"/>
-        <w:ind w:left="1440"/>
-      </w:pPr>
-      <w:r>
-        <w:rPr>
-          <w:b/>
-        </w:rPr>
-        <w:t xml:space="preserve">NOTE: </w:t>
-      </w:r>
-      <w:r>
-        <w:t xml:space="preserve">In multiple linear regression there is absolutely no need to </w:t>
-      </w:r>
-      <w:r>
-        <w:t xml:space="preserve">apply feature scaling and </w:t>
-      </w:r>
-      <w:r>
-        <w:t>also to check</w:t>
-      </w:r>
-      <w:r>
-        <w:t xml:space="preserve"> for the assumptions of linear regression</w:t>
-      </w:r>
     </w:p>
     <w:sectPr>
       <w:pgSz w:w="12240" w:h="15840"/>

</xml_diff>

<commit_message>
Added Support Vector Regression
</commit_message>
<xml_diff>
--- a/Machine Learning.docx
+++ b/Machine Learning.docx
@@ -1484,8 +1484,155 @@
       <w:r>
         <w:t xml:space="preserve"> regression</w:t>
       </w:r>
+    </w:p>
+    <w:p>
+      <w:pPr>
+        <w:pStyle w:val="ListParagraph"/>
+      </w:pPr>
+    </w:p>
+    <w:p>
+      <w:pPr>
+        <w:pStyle w:val="ListParagraph"/>
+        <w:numPr>
+          <w:ilvl w:val="0"/>
+          <w:numId w:val="1"/>
+        </w:numPr>
+        <w:rPr>
+          <w:b/>
+        </w:rPr>
+      </w:pPr>
+      <w:r>
+        <w:rPr>
+          <w:b/>
+        </w:rPr>
+        <w:t xml:space="preserve">Linear </w:t>
+      </w:r>
+      <w:r>
+        <w:rPr>
+          <w:b/>
+        </w:rPr>
+        <w:t>Support Vector Regression</w:t>
+      </w:r>
+    </w:p>
+    <w:p>
+      <w:pPr>
+        <w:pStyle w:val="ListParagraph"/>
+      </w:pPr>
+      <w:r>
+        <w:t>Vectors that support the formation of the Epsilon tube or Error tube</w:t>
+      </w:r>
+    </w:p>
+    <w:p>
+      <w:pPr>
+        <w:pStyle w:val="ListParagraph"/>
+      </w:pPr>
+    </w:p>
+    <w:p>
+      <w:pPr>
+        <w:pStyle w:val="ListParagraph"/>
+        <w:numPr>
+          <w:ilvl w:val="0"/>
+          <w:numId w:val="1"/>
+        </w:numPr>
+        <w:rPr>
+          <w:b/>
+        </w:rPr>
+      </w:pPr>
+      <w:proofErr w:type="gramStart"/>
+      <w:r>
+        <w:rPr>
+          <w:b/>
+        </w:rPr>
+        <w:t>Non Linear</w:t>
+      </w:r>
+      <w:proofErr w:type="gramEnd"/>
+      <w:r>
+        <w:rPr>
+          <w:b/>
+        </w:rPr>
+        <w:t xml:space="preserve"> Support Vector Regression</w:t>
+      </w:r>
+    </w:p>
+    <w:p>
+      <w:pPr>
+        <w:pStyle w:val="ListParagraph"/>
+      </w:pPr>
+      <w:r>
+        <w:rPr>
+          <w:b/>
+        </w:rPr>
+        <w:lastRenderedPageBreak/>
+        <w:t>Kernels –</w:t>
+      </w:r>
+      <w:r>
+        <w:t xml:space="preserve"> can learn linear relationships </w:t>
+      </w:r>
+      <w:proofErr w:type="spellStart"/>
+      <w:r>
+        <w:t>ie</w:t>
+      </w:r>
+      <w:proofErr w:type="spellEnd"/>
+      <w:r>
+        <w:t xml:space="preserve"> Linear Kernels or </w:t>
+      </w:r>
+      <w:r>
+        <w:rPr>
+          <w:b/>
+        </w:rPr>
+        <w:t xml:space="preserve">Non- Linear Relationships </w:t>
+      </w:r>
+      <w:proofErr w:type="spellStart"/>
+      <w:r>
+        <w:rPr>
+          <w:b/>
+        </w:rPr>
+        <w:t>ie</w:t>
+      </w:r>
+      <w:proofErr w:type="spellEnd"/>
+      <w:r>
+        <w:t xml:space="preserve"> Non – linear kernels </w:t>
+      </w:r>
+      <w:proofErr w:type="spellStart"/>
+      <w:r>
+        <w:t>eg</w:t>
+      </w:r>
+      <w:proofErr w:type="spellEnd"/>
+      <w:r>
+        <w:t xml:space="preserve"> </w:t>
+      </w:r>
+      <w:r>
+        <w:t>Gaussian Radial Basis Function</w:t>
+      </w:r>
+      <w:r>
+        <w:t xml:space="preserve"> </w:t>
+      </w:r>
+      <w:r>
+        <w:t>RBF</w:t>
+      </w:r>
+      <w:r>
+        <w:t xml:space="preserve">, Polynomial Kernel, and </w:t>
+      </w:r>
       <w:bookmarkStart w:id="0" w:name="_GoBack"/>
       <w:bookmarkEnd w:id="0"/>
+      <w:r>
+        <w:t xml:space="preserve">Gaussian </w:t>
+      </w:r>
+      <w:proofErr w:type="spellStart"/>
+      <w:r>
+        <w:t>Kernal</w:t>
+      </w:r>
+      <w:proofErr w:type="spellEnd"/>
+      <w:r>
+        <w:t xml:space="preserve"> </w:t>
+      </w:r>
+    </w:p>
+    <w:p>
+      <w:pPr>
+        <w:ind w:left="360"/>
+        <w:rPr>
+          <w:b/>
+        </w:rPr>
+      </w:pPr>
     </w:p>
     <w:sectPr>
       <w:pgSz w:w="12240" w:h="15840"/>
@@ -2019,7 +2166,7 @@
   <w:abstractNum w:abstractNumId="5" w15:restartNumberingAfterBreak="0">
     <w:nsid w:val="61791C4A"/>
     <w:multiLevelType w:val="hybridMultilevel"/>
-    <w:tmpl w:val="1898D164"/>
+    <w:tmpl w:val="D2C68F64"/>
     <w:lvl w:ilvl="0" w:tplc="0409000F">
       <w:start w:val="1"/>
       <w:numFmt w:val="decimal"/>

</xml_diff>

<commit_message>
Added Decision Tree and Random Forest regression
</commit_message>
<xml_diff>
--- a/Machine Learning.docx
+++ b/Machine Learning.docx
@@ -1601,38 +1601,100 @@
         <w:t xml:space="preserve"> </w:t>
       </w:r>
       <w:r>
-        <w:t>Gaussian Radial Basis Function</w:t>
-      </w:r>
-      <w:r>
-        <w:t xml:space="preserve"> </w:t>
+        <w:t xml:space="preserve">Gaussian Radial Basis Function </w:t>
       </w:r>
       <w:r>
         <w:t>RBF</w:t>
       </w:r>
       <w:r>
-        <w:t xml:space="preserve">, Polynomial Kernel, and </w:t>
-      </w:r>
+        <w:t xml:space="preserve">, Polynomial Kernel, and Gaussian </w:t>
+      </w:r>
+      <w:proofErr w:type="spellStart"/>
+      <w:r>
+        <w:t>Kernal</w:t>
+      </w:r>
+      <w:proofErr w:type="spellEnd"/>
+    </w:p>
+    <w:p>
+      <w:pPr>
+        <w:pStyle w:val="ListParagraph"/>
+      </w:pPr>
+    </w:p>
+    <w:p>
+      <w:pPr>
+        <w:pStyle w:val="ListParagraph"/>
+      </w:pPr>
+    </w:p>
+    <w:p>
+      <w:pPr>
+        <w:pStyle w:val="ListParagraph"/>
+        <w:numPr>
+          <w:ilvl w:val="0"/>
+          <w:numId w:val="1"/>
+        </w:numPr>
+      </w:pPr>
+      <w:r>
+        <w:rPr>
+          <w:b/>
+        </w:rPr>
+        <w:t>CART – Classification and Regression Trees</w:t>
+      </w:r>
+      <w:r>
+        <w:rPr>
+          <w:b/>
+        </w:rPr>
+        <w:t xml:space="preserve"> – </w:t>
+      </w:r>
+      <w:r>
+        <w:t xml:space="preserve">you don’t have to </w:t>
+      </w:r>
+      <w:r>
+        <w:t>use feature scaling on decision tree regression</w:t>
+      </w:r>
+      <w:r>
+        <w:t xml:space="preserve"> or random forest regression</w:t>
+      </w:r>
+    </w:p>
+    <w:p>
+      <w:pPr>
+        <w:pStyle w:val="ListParagraph"/>
+      </w:pPr>
+    </w:p>
+    <w:p>
+      <w:pPr>
+        <w:pStyle w:val="ListParagraph"/>
+        <w:numPr>
+          <w:ilvl w:val="0"/>
+          <w:numId w:val="1"/>
+        </w:numPr>
+      </w:pPr>
+      <w:proofErr w:type="spellStart"/>
+      <w:r>
+        <w:rPr>
+          <w:b/>
+        </w:rPr>
+        <w:t>Essemble</w:t>
+      </w:r>
+      <w:proofErr w:type="spellEnd"/>
+      <w:r>
+        <w:rPr>
+          <w:b/>
+        </w:rPr>
+        <w:t xml:space="preserve"> Learning</w:t>
+      </w:r>
+      <w:r>
+        <w:t xml:space="preserve"> – take multiple algorithms or the same algorithms multiple times to make something more powerful</w:t>
+      </w:r>
+    </w:p>
+    <w:p>
+      <w:pPr>
+        <w:ind w:left="360"/>
+        <w:rPr>
+          <w:b/>
+        </w:rPr>
+      </w:pPr>
       <w:bookmarkStart w:id="0" w:name="_GoBack"/>
       <w:bookmarkEnd w:id="0"/>
-      <w:r>
-        <w:t xml:space="preserve">Gaussian </w:t>
-      </w:r>
-      <w:proofErr w:type="spellStart"/>
-      <w:r>
-        <w:t>Kernal</w:t>
-      </w:r>
-      <w:proofErr w:type="spellEnd"/>
-      <w:r>
-        <w:t xml:space="preserve"> </w:t>
-      </w:r>
-    </w:p>
-    <w:p>
-      <w:pPr>
-        <w:ind w:left="360"/>
-        <w:rPr>
-          <w:b/>
-        </w:rPr>
-      </w:pPr>
     </w:p>
     <w:sectPr>
       <w:pgSz w:w="12240" w:h="15840"/>
@@ -2166,7 +2228,7 @@
   <w:abstractNum w:abstractNumId="5" w15:restartNumberingAfterBreak="0">
     <w:nsid w:val="61791C4A"/>
     <w:multiLevelType w:val="hybridMultilevel"/>
-    <w:tmpl w:val="D2C68F64"/>
+    <w:tmpl w:val="47BA09E2"/>
     <w:lvl w:ilvl="0" w:tplc="0409000F">
       <w:start w:val="1"/>
       <w:numFmt w:val="decimal"/>

</xml_diff>

<commit_message>
Added SVM classification algorithm
</commit_message>
<xml_diff>
--- a/Machine Learning.docx
+++ b/Machine Learning.docx
@@ -1761,6 +1761,69 @@
         </w:rPr>
         <w:t>maximum likelihood</w:t>
       </w:r>
+    </w:p>
+    <w:p>
+      <w:pPr>
+        <w:pStyle w:val="ListParagraph"/>
+        <w:ind w:left="1080"/>
+        <w:rPr>
+          <w:b/>
+        </w:rPr>
+      </w:pPr>
+    </w:p>
+    <w:p>
+      <w:pPr>
+        <w:pStyle w:val="ListParagraph"/>
+        <w:numPr>
+          <w:ilvl w:val="0"/>
+          <w:numId w:val="7"/>
+        </w:numPr>
+        <w:rPr>
+          <w:b/>
+        </w:rPr>
+      </w:pPr>
+      <w:r>
+        <w:rPr>
+          <w:b/>
+        </w:rPr>
+        <w:t xml:space="preserve">Support Vector Machine: </w:t>
+      </w:r>
+      <w:r>
+        <w:t>In SVM the vectors, represent the extreme cases in our dataset</w:t>
+      </w:r>
+      <w:r>
+        <w:t>.</w:t>
+      </w:r>
+    </w:p>
+    <w:p>
+      <w:pPr>
+        <w:pStyle w:val="ListParagraph"/>
+        <w:numPr>
+          <w:ilvl w:val="0"/>
+          <w:numId w:val="7"/>
+        </w:numPr>
+        <w:rPr>
+          <w:b/>
+        </w:rPr>
+      </w:pPr>
+      <w:r>
+        <w:rPr>
+          <w:b/>
+        </w:rPr>
+        <w:t>KNN</w:t>
+      </w:r>
+    </w:p>
+    <w:p>
+      <w:pPr>
+        <w:pStyle w:val="ListParagraph"/>
+        <w:numPr>
+          <w:ilvl w:val="0"/>
+          <w:numId w:val="7"/>
+        </w:numPr>
+        <w:rPr>
+          <w:b/>
+        </w:rPr>
+      </w:pPr>
       <w:bookmarkStart w:id="0" w:name="_GoBack"/>
       <w:bookmarkEnd w:id="0"/>
     </w:p>
@@ -2394,7 +2457,7 @@
   <w:abstractNum w:abstractNumId="6" w15:restartNumberingAfterBreak="0">
     <w:nsid w:val="7E402CFC"/>
     <w:multiLevelType w:val="hybridMultilevel"/>
-    <w:tmpl w:val="D7182B28"/>
+    <w:tmpl w:val="FE6AAFBC"/>
     <w:lvl w:ilvl="0" w:tplc="0409000F">
       <w:start w:val="1"/>
       <w:numFmt w:val="decimal"/>

</xml_diff>

<commit_message>
Added naive bayes model
</commit_message>
<xml_diff>
--- a/Machine Learning.docx
+++ b/Machine Learning.docx
@@ -1824,8 +1824,125 @@
           <w:b/>
         </w:rPr>
       </w:pPr>
+      <w:r>
+        <w:rPr>
+          <w:b/>
+        </w:rPr>
+        <w:t xml:space="preserve">Kernel SVM: </w:t>
+      </w:r>
+      <w:r>
+        <w:t>evolves around mapping to a higher dimensional space in order to obtain our non</w:t>
+      </w:r>
+      <w:r>
+        <w:t>-</w:t>
+      </w:r>
+      <w:r>
+        <w:t xml:space="preserve">linear separator. Used when you have categories that are not linearly separable. </w:t>
+      </w:r>
+    </w:p>
+    <w:p>
+      <w:pPr>
+        <w:pStyle w:val="ListParagraph"/>
+        <w:ind w:left="1080"/>
+      </w:pPr>
+      <w:r>
+        <w:rPr>
+          <w:b/>
+        </w:rPr>
+        <w:t xml:space="preserve">When </w:t>
+      </w:r>
+      <w:r>
+        <w:t xml:space="preserve">you map from a </w:t>
+      </w:r>
+      <w:proofErr w:type="gramStart"/>
+      <w:r>
+        <w:t>one dimensional</w:t>
+      </w:r>
+      <w:proofErr w:type="gramEnd"/>
+      <w:r>
+        <w:t xml:space="preserve"> space to a 2D space, the separator is a line, when you map from a 2D space to a 3D space, the separator is a hyperplane.</w:t>
+      </w:r>
+    </w:p>
+    <w:p>
+      <w:pPr>
+        <w:pStyle w:val="ListParagraph"/>
+        <w:ind w:left="1080"/>
+      </w:pPr>
+      <w:r>
+        <w:rPr>
+          <w:b/>
+        </w:rPr>
+        <w:t xml:space="preserve">Problem: </w:t>
+      </w:r>
+      <w:r>
+        <w:t>Mapping to a higher dimensional space can be very compute intensive.</w:t>
+      </w:r>
+      <w:r>
+        <w:t xml:space="preserve"> </w:t>
+      </w:r>
+      <w:proofErr w:type="gramStart"/>
+      <w:r>
+        <w:t>Hence</w:t>
+      </w:r>
+      <w:proofErr w:type="gramEnd"/>
+      <w:r>
+        <w:t xml:space="preserve"> it’s not the best thing for big datasets.</w:t>
+      </w:r>
+      <w:r>
+        <w:t xml:space="preserve"> </w:t>
+      </w:r>
+    </w:p>
+    <w:p>
+      <w:pPr>
+        <w:pStyle w:val="ListParagraph"/>
+        <w:ind w:left="1080"/>
+      </w:pPr>
+      <w:proofErr w:type="gramStart"/>
+      <w:r>
+        <w:rPr>
+          <w:b/>
+        </w:rPr>
+        <w:t>Hence</w:t>
+      </w:r>
+      <w:proofErr w:type="gramEnd"/>
+      <w:r>
+        <w:rPr>
+          <w:b/>
+        </w:rPr>
+        <w:t xml:space="preserve"> we do it differently using the Gaussian RBF Kernel</w:t>
+      </w:r>
+      <w:r>
+        <w:rPr>
+          <w:b/>
+        </w:rPr>
+        <w:t xml:space="preserve"> </w:t>
+      </w:r>
+      <w:r>
+        <w:t>that allows us to still do the computation in the same dimensional space.</w:t>
+      </w:r>
+      <w:r>
+        <w:t xml:space="preserve"> If sigma is small, your circumference or boundary is small, if big, the circumference is bigger</w:t>
+      </w:r>
       <w:bookmarkStart w:id="0" w:name="_GoBack"/>
       <w:bookmarkEnd w:id="0"/>
+    </w:p>
+    <w:p>
+      <w:pPr>
+        <w:pStyle w:val="ListParagraph"/>
+        <w:ind w:left="1080"/>
+      </w:pPr>
+    </w:p>
+    <w:p>
+      <w:pPr>
+        <w:pStyle w:val="ListParagraph"/>
+        <w:ind w:left="1080"/>
+      </w:pPr>
+    </w:p>
+    <w:p>
+      <w:pPr>
+        <w:pStyle w:val="ListParagraph"/>
+        <w:ind w:left="1080"/>
+      </w:pPr>
     </w:p>
     <w:p>
       <w:pPr>

</xml_diff>

<commit_message>
Added decision tree algorithm
</commit_message>
<xml_diff>
--- a/Machine Learning.docx
+++ b/Machine Learning.docx
@@ -1685,6 +1685,11 @@
       <w:r>
         <w:t xml:space="preserve"> – take multiple algorithms or the same algorithms multiple times to make something more powerful</w:t>
       </w:r>
+      <w:r>
+        <w:t>.</w:t>
+      </w:r>
+      <w:bookmarkStart w:id="0" w:name="_GoBack"/>
+      <w:bookmarkEnd w:id="0"/>
     </w:p>
     <w:p>
       <w:pPr>
@@ -1923,8 +1928,75 @@
       <w:r>
         <w:t xml:space="preserve"> If sigma is small, your circumference or boundary is small, if big, the circumference is bigger</w:t>
       </w:r>
-      <w:bookmarkStart w:id="0" w:name="_GoBack"/>
-      <w:bookmarkEnd w:id="0"/>
+    </w:p>
+    <w:p>
+      <w:pPr>
+        <w:pStyle w:val="ListParagraph"/>
+        <w:numPr>
+          <w:ilvl w:val="0"/>
+          <w:numId w:val="7"/>
+        </w:numPr>
+        <w:rPr>
+          <w:b/>
+        </w:rPr>
+      </w:pPr>
+      <w:r>
+        <w:rPr>
+          <w:b/>
+        </w:rPr>
+        <w:t>Naïve Bayes Classifier</w:t>
+      </w:r>
+    </w:p>
+    <w:p>
+      <w:pPr>
+        <w:pStyle w:val="ListParagraph"/>
+        <w:numPr>
+          <w:ilvl w:val="0"/>
+          <w:numId w:val="7"/>
+        </w:numPr>
+        <w:rPr>
+          <w:b/>
+        </w:rPr>
+      </w:pPr>
+      <w:r>
+        <w:rPr>
+          <w:b/>
+        </w:rPr>
+        <w:t xml:space="preserve">Decision Trees: </w:t>
+      </w:r>
+      <w:r>
+        <w:t>CART – Classification and Regression Trees</w:t>
+      </w:r>
+    </w:p>
+    <w:p>
+      <w:pPr>
+        <w:pStyle w:val="ListParagraph"/>
+        <w:ind w:left="1080"/>
+      </w:pPr>
+      <w:r>
+        <w:rPr>
+          <w:b/>
+        </w:rPr>
+        <w:t xml:space="preserve">It </w:t>
+      </w:r>
+      <w:r>
+        <w:t>works off splits.</w:t>
+      </w:r>
+    </w:p>
+    <w:p>
+      <w:pPr>
+        <w:pStyle w:val="ListParagraph"/>
+        <w:ind w:left="1080"/>
+      </w:pPr>
+      <w:r>
+        <w:rPr>
+          <w:b/>
+        </w:rPr>
+        <w:t xml:space="preserve">We </w:t>
+      </w:r>
+      <w:r>
+        <w:t>change the criterion to ‘entropy’</w:t>
+      </w:r>
     </w:p>
     <w:p>
       <w:pPr>
@@ -2574,7 +2646,7 @@
   <w:abstractNum w:abstractNumId="6" w15:restartNumberingAfterBreak="0">
     <w:nsid w:val="7E402CFC"/>
     <w:multiLevelType w:val="hybridMultilevel"/>
-    <w:tmpl w:val="FE6AAFBC"/>
+    <w:tmpl w:val="1DDA76C0"/>
     <w:lvl w:ilvl="0" w:tplc="0409000F">
       <w:start w:val="1"/>
       <w:numFmt w:val="decimal"/>

</xml_diff>

<commit_message>
Added Model Selection kit
</commit_message>
<xml_diff>
--- a/Machine Learning.docx
+++ b/Machine Learning.docx
@@ -1688,8 +1688,6 @@
       <w:r>
         <w:t>.</w:t>
       </w:r>
-      <w:bookmarkStart w:id="0" w:name="_GoBack"/>
-      <w:bookmarkEnd w:id="0"/>
     </w:p>
     <w:p>
       <w:pPr>
@@ -1997,6 +1995,44 @@
       <w:r>
         <w:t>change the criterion to ‘entropy’</w:t>
       </w:r>
+    </w:p>
+    <w:p>
+      <w:pPr>
+        <w:pStyle w:val="ListParagraph"/>
+        <w:ind w:left="1080"/>
+      </w:pPr>
+    </w:p>
+    <w:p>
+      <w:pPr>
+        <w:pStyle w:val="ListParagraph"/>
+        <w:numPr>
+          <w:ilvl w:val="0"/>
+          <w:numId w:val="7"/>
+        </w:numPr>
+        <w:rPr>
+          <w:b/>
+        </w:rPr>
+      </w:pPr>
+      <w:r>
+        <w:rPr>
+          <w:b/>
+        </w:rPr>
+        <w:t xml:space="preserve">Confusion Matrix and Accuracy: </w:t>
+      </w:r>
+      <w:r>
+        <w:t>Accuracy Rate = TN + TP / Total</w:t>
+      </w:r>
+    </w:p>
+    <w:p>
+      <w:pPr>
+        <w:pStyle w:val="ListParagraph"/>
+        <w:ind w:left="1080"/>
+      </w:pPr>
+      <w:r>
+        <w:t>Error Rate = FP + FN / Total</w:t>
+      </w:r>
+      <w:bookmarkStart w:id="0" w:name="_GoBack"/>
+      <w:bookmarkEnd w:id="0"/>
     </w:p>
     <w:p>
       <w:pPr>
@@ -2646,7 +2682,7 @@
   <w:abstractNum w:abstractNumId="6" w15:restartNumberingAfterBreak="0">
     <w:nsid w:val="7E402CFC"/>
     <w:multiLevelType w:val="hybridMultilevel"/>
-    <w:tmpl w:val="1DDA76C0"/>
+    <w:tmpl w:val="7DD0F4A4"/>
     <w:lvl w:ilvl="0" w:tplc="0409000F">
       <w:start w:val="1"/>
       <w:numFmt w:val="decimal"/>

</xml_diff>

<commit_message>
Added hierarchical clustering algorithm
</commit_message>
<xml_diff>
--- a/Machine Learning.docx
+++ b/Machine Learning.docx
@@ -2338,6 +2338,9 @@
       <w:pPr>
         <w:pStyle w:val="ListParagraph"/>
         <w:ind w:left="1080"/>
+        <w:rPr>
+          <w:b/>
+        </w:rPr>
       </w:pPr>
       <w:r>
         <w:rPr>
@@ -2349,19 +2352,93 @@
     <w:p>
       <w:pPr>
         <w:pStyle w:val="ListParagraph"/>
+        <w:numPr>
+          <w:ilvl w:val="0"/>
+          <w:numId w:val="8"/>
+        </w:numPr>
+        <w:rPr>
+          <w:b/>
+        </w:rPr>
+      </w:pPr>
+      <w:r>
+        <w:rPr>
+          <w:b/>
+        </w:rPr>
+        <w:t xml:space="preserve">Hierarchical clustering: </w:t>
+      </w:r>
+      <w:r>
+        <w:t xml:space="preserve">types include </w:t>
+      </w:r>
+      <w:r>
+        <w:rPr>
+          <w:b/>
+        </w:rPr>
+        <w:t>Agglomerative</w:t>
+      </w:r>
+      <w:r>
+        <w:t xml:space="preserve"> – bottom up approach and </w:t>
+      </w:r>
+      <w:r>
+        <w:rPr>
+          <w:b/>
+        </w:rPr>
+        <w:t>Divisive</w:t>
+      </w:r>
+      <w:r>
+        <w:t xml:space="preserve"> – top bottom approach</w:t>
+      </w:r>
+      <w:r>
+        <w:t>.</w:t>
+      </w:r>
+    </w:p>
+    <w:p>
+      <w:pPr>
+        <w:pStyle w:val="ListParagraph"/>
         <w:ind w:left="1080"/>
       </w:pPr>
-    </w:p>
-    <w:p>
-      <w:pPr>
-        <w:pStyle w:val="ListParagraph"/>
-        <w:ind w:left="1080"/>
-        <w:rPr>
-          <w:b/>
-        </w:rPr>
-      </w:pPr>
+      <w:proofErr w:type="spellStart"/>
+      <w:r>
+        <w:rPr>
+          <w:b/>
+        </w:rPr>
+        <w:t>Dendogram</w:t>
+      </w:r>
+      <w:proofErr w:type="spellEnd"/>
+      <w:r>
+        <w:rPr>
+          <w:b/>
+        </w:rPr>
+        <w:t xml:space="preserve"> – </w:t>
+      </w:r>
+      <w:r>
+        <w:t>used to find the optimal number of clusters</w:t>
+      </w:r>
       <w:bookmarkStart w:id="0" w:name="_GoBack"/>
       <w:bookmarkEnd w:id="0"/>
+    </w:p>
+    <w:p>
+      <w:pPr>
+        <w:pStyle w:val="ListParagraph"/>
+        <w:ind w:left="1080"/>
+        <w:rPr>
+          <w:b/>
+        </w:rPr>
+      </w:pPr>
+    </w:p>
+    <w:p>
+      <w:pPr>
+        <w:pStyle w:val="ListParagraph"/>
+        <w:ind w:left="1080"/>
+      </w:pPr>
+    </w:p>
+    <w:p>
+      <w:pPr>
+        <w:pStyle w:val="ListParagraph"/>
+        <w:ind w:left="1080"/>
+        <w:rPr>
+          <w:b/>
+        </w:rPr>
+      </w:pPr>
     </w:p>
     <w:sectPr>
       <w:pgSz w:w="12240" w:h="15840"/>
@@ -2580,7 +2657,7 @@
   <w:abstractNum w:abstractNumId="2" w15:restartNumberingAfterBreak="0">
     <w:nsid w:val="21991621"/>
     <w:multiLevelType w:val="hybridMultilevel"/>
-    <w:tmpl w:val="A6D82DDE"/>
+    <w:tmpl w:val="A9BCFD1E"/>
     <w:lvl w:ilvl="0" w:tplc="0409000F">
       <w:start w:val="1"/>
       <w:numFmt w:val="decimal"/>

</xml_diff>

<commit_message>
Added apriori association rule model
</commit_message>
<xml_diff>
--- a/Machine Learning.docx
+++ b/Machine Learning.docx
@@ -2413,32 +2413,176 @@
       <w:r>
         <w:t>used to find the optimal number of clusters</w:t>
       </w:r>
+    </w:p>
+    <w:p>
+      <w:pPr>
+        <w:pStyle w:val="ListParagraph"/>
+        <w:ind w:left="1080"/>
+        <w:rPr>
+          <w:b/>
+        </w:rPr>
+      </w:pPr>
+    </w:p>
+    <w:p>
+      <w:pPr>
+        <w:pStyle w:val="ListParagraph"/>
+        <w:ind w:left="1080"/>
+        <w:rPr>
+          <w:b/>
+        </w:rPr>
+      </w:pPr>
+    </w:p>
+    <w:p>
+      <w:pPr>
+        <w:pStyle w:val="ListParagraph"/>
+        <w:ind w:left="1080"/>
+      </w:pPr>
+    </w:p>
+    <w:p>
+      <w:pPr>
+        <w:rPr>
+          <w:b/>
+        </w:rPr>
+      </w:pPr>
+      <w:r>
+        <w:rPr>
+          <w:b/>
+        </w:rPr>
+        <w:t>ASSOCIATION RULE LEARNING</w:t>
+      </w:r>
+      <w:r>
+        <w:rPr>
+          <w:b/>
+        </w:rPr>
+        <w:t xml:space="preserve"> – people who bought this, also bought that</w:t>
+      </w:r>
+    </w:p>
+    <w:p>
+      <w:pPr>
+        <w:pStyle w:val="ListParagraph"/>
+        <w:numPr>
+          <w:ilvl w:val="0"/>
+          <w:numId w:val="9"/>
+        </w:numPr>
+        <w:rPr>
+          <w:b/>
+        </w:rPr>
+      </w:pPr>
+      <w:proofErr w:type="spellStart"/>
+      <w:r>
+        <w:rPr>
+          <w:b/>
+        </w:rPr>
+        <w:t>Apriori</w:t>
+      </w:r>
+      <w:proofErr w:type="spellEnd"/>
+      <w:r>
+        <w:rPr>
+          <w:b/>
+        </w:rPr>
+        <w:t xml:space="preserve">: </w:t>
+      </w:r>
+      <w:r>
+        <w:t xml:space="preserve"> it has 3 parts; support, confidence and the lift</w:t>
+      </w:r>
+    </w:p>
+    <w:p>
+      <w:pPr>
+        <w:pStyle w:val="ListParagraph"/>
+        <w:ind w:left="1440"/>
+      </w:pPr>
+      <w:r>
+        <w:rPr>
+          <w:b/>
+        </w:rPr>
+        <w:t xml:space="preserve">Movie recommendation: </w:t>
+      </w:r>
+      <w:r>
+        <w:rPr>
+          <w:b/>
+        </w:rPr>
+        <w:t>support(M)</w:t>
+      </w:r>
+      <w:r>
+        <w:t xml:space="preserve"> = number of </w:t>
+      </w:r>
+      <w:proofErr w:type="gramStart"/>
+      <w:r>
+        <w:t>user</w:t>
+      </w:r>
+      <w:proofErr w:type="gramEnd"/>
+      <w:r>
+        <w:t xml:space="preserve"> watchlists containing M / number of user watchlists</w:t>
+      </w:r>
+    </w:p>
+    <w:p>
+      <w:pPr>
+        <w:pStyle w:val="ListParagraph"/>
+        <w:ind w:left="1440"/>
+      </w:pPr>
+      <w:proofErr w:type="gramStart"/>
+      <w:r>
+        <w:rPr>
+          <w:b/>
+        </w:rPr>
+        <w:t>Confidence(</w:t>
+      </w:r>
+      <w:proofErr w:type="gramEnd"/>
+      <w:r>
+        <w:rPr>
+          <w:b/>
+        </w:rPr>
+        <w:t>M1 -</w:t>
+      </w:r>
+      <w:r>
+        <w:t xml:space="preserve">&gt; </w:t>
+      </w:r>
+      <w:r>
+        <w:rPr>
+          <w:b/>
+        </w:rPr>
+        <w:t xml:space="preserve">M2) </w:t>
+      </w:r>
+      <w:r>
+        <w:t>= number of user watchlists containing M1 and M2 / number of user watchlists containing M1</w:t>
+      </w:r>
       <w:bookmarkStart w:id="0" w:name="_GoBack"/>
       <w:bookmarkEnd w:id="0"/>
     </w:p>
     <w:p>
       <w:pPr>
         <w:pStyle w:val="ListParagraph"/>
-        <w:ind w:left="1080"/>
-        <w:rPr>
-          <w:b/>
-        </w:rPr>
-      </w:pPr>
-    </w:p>
-    <w:p>
-      <w:pPr>
-        <w:pStyle w:val="ListParagraph"/>
-        <w:ind w:left="1080"/>
-      </w:pPr>
-    </w:p>
-    <w:p>
-      <w:pPr>
-        <w:pStyle w:val="ListParagraph"/>
-        <w:ind w:left="1080"/>
-        <w:rPr>
-          <w:b/>
-        </w:rPr>
-      </w:pPr>
+        <w:ind w:left="1440"/>
+      </w:pPr>
+      <w:proofErr w:type="gramStart"/>
+      <w:r>
+        <w:rPr>
+          <w:b/>
+        </w:rPr>
+        <w:t>Lift(</w:t>
+      </w:r>
+      <w:proofErr w:type="gramEnd"/>
+      <w:r>
+        <w:rPr>
+          <w:b/>
+        </w:rPr>
+        <w:t>M1 -</w:t>
+      </w:r>
+      <w:r>
+        <w:t xml:space="preserve">&gt; </w:t>
+      </w:r>
+      <w:r>
+        <w:rPr>
+          <w:b/>
+        </w:rPr>
+        <w:t xml:space="preserve">M2) </w:t>
+      </w:r>
+      <w:r>
+        <w:t>– confidence (M1 -&gt; M2) / support (M2)</w:t>
+      </w:r>
+      <w:r>
+        <w:t xml:space="preserve"> – metric for measuring the association rule</w:t>
+      </w:r>
     </w:p>
     <w:sectPr>
       <w:pgSz w:w="12240" w:h="15840"/>
@@ -2453,6 +2597,92 @@
 <file path=word/numbering.xml><?xml version="1.0" encoding="utf-8"?>
 <w:numbering xmlns:wpc="http://schemas.microsoft.com/office/word/2010/wordprocessingCanvas" xmlns:cx="http://schemas.microsoft.com/office/drawing/2014/chartex" xmlns:cx1="http://schemas.microsoft.com/office/drawing/2015/9/8/chartex" xmlns:cx2="http://schemas.microsoft.com/office/drawing/2015/10/21/chartex" xmlns:cx3="http://schemas.microsoft.com/office/drawing/2016/5/9/chartex" xmlns:cx4="http://schemas.microsoft.com/office/drawing/2016/5/10/chartex" xmlns:cx5="http://schemas.microsoft.com/office/drawing/2016/5/11/chartex" xmlns:cx6="http://schemas.microsoft.com/office/drawing/2016/5/12/chartex" xmlns:cx7="http://schemas.microsoft.com/office/drawing/2016/5/13/chartex" xmlns:cx8="http://schemas.microsoft.com/office/drawing/2016/5/14/chartex" xmlns:mc="http://schemas.openxmlformats.org/markup-compatibility/2006" xmlns:aink="http://schemas.microsoft.com/office/drawing/2016/ink" xmlns:am3d="http://schemas.microsoft.com/office/drawing/2017/model3d" xmlns:o="urn:schemas-microsoft-com:office:office" xmlns:r="http://schemas.openxmlformats.org/officeDocument/2006/relationships" xmlns:m="http://schemas.openxmlformats.org/officeDocument/2006/math" xmlns:v="urn:schemas-microsoft-com:vml" xmlns:wp14="http://schemas.microsoft.com/office/word/2010/wordprocessingDrawing" xmlns:wp="http://schemas.openxmlformats.org/drawingml/2006/wordprocessingDrawing" xmlns:w10="urn:schemas-microsoft-com:office:word" xmlns:w="http://schemas.openxmlformats.org/wordprocessingml/2006/main" xmlns:w14="http://schemas.microsoft.com/office/word/2010/wordml" xmlns:w15="http://schemas.microsoft.com/office/word/2012/wordml" xmlns:w16cid="http://schemas.microsoft.com/office/word/2016/wordml/cid" xmlns:w16se="http://schemas.microsoft.com/office/word/2015/wordml/symex" xmlns:wpg="http://schemas.microsoft.com/office/word/2010/wordprocessingGroup" xmlns:wpi="http://schemas.microsoft.com/office/word/2010/wordprocessingInk" xmlns:wne="http://schemas.microsoft.com/office/word/2006/wordml" xmlns:wps="http://schemas.microsoft.com/office/word/2010/wordprocessingShape" mc:Ignorable="w14 w15 w16se w16cid wp14">
   <w:abstractNum w:abstractNumId="0" w15:restartNumberingAfterBreak="0">
+    <w:nsid w:val="08F72616"/>
+    <w:multiLevelType w:val="hybridMultilevel"/>
+    <w:tmpl w:val="CC72C536"/>
+    <w:lvl w:ilvl="0" w:tplc="0409000F">
+      <w:start w:val="1"/>
+      <w:numFmt w:val="decimal"/>
+      <w:lvlText w:val="%1."/>
+      <w:lvlJc w:val="left"/>
+      <w:pPr>
+        <w:ind w:left="1080" w:hanging="360"/>
+      </w:pPr>
+    </w:lvl>
+    <w:lvl w:ilvl="1" w:tplc="04090019" w:tentative="1">
+      <w:start w:val="1"/>
+      <w:numFmt w:val="lowerLetter"/>
+      <w:lvlText w:val="%2."/>
+      <w:lvlJc w:val="left"/>
+      <w:pPr>
+        <w:ind w:left="1800" w:hanging="360"/>
+      </w:pPr>
+    </w:lvl>
+    <w:lvl w:ilvl="2" w:tplc="0409001B" w:tentative="1">
+      <w:start w:val="1"/>
+      <w:numFmt w:val="lowerRoman"/>
+      <w:lvlText w:val="%3."/>
+      <w:lvlJc w:val="right"/>
+      <w:pPr>
+        <w:ind w:left="2520" w:hanging="180"/>
+      </w:pPr>
+    </w:lvl>
+    <w:lvl w:ilvl="3" w:tplc="0409000F" w:tentative="1">
+      <w:start w:val="1"/>
+      <w:numFmt w:val="decimal"/>
+      <w:lvlText w:val="%4."/>
+      <w:lvlJc w:val="left"/>
+      <w:pPr>
+        <w:ind w:left="3240" w:hanging="360"/>
+      </w:pPr>
+    </w:lvl>
+    <w:lvl w:ilvl="4" w:tplc="04090019" w:tentative="1">
+      <w:start w:val="1"/>
+      <w:numFmt w:val="lowerLetter"/>
+      <w:lvlText w:val="%5."/>
+      <w:lvlJc w:val="left"/>
+      <w:pPr>
+        <w:ind w:left="3960" w:hanging="360"/>
+      </w:pPr>
+    </w:lvl>
+    <w:lvl w:ilvl="5" w:tplc="0409001B" w:tentative="1">
+      <w:start w:val="1"/>
+      <w:numFmt w:val="lowerRoman"/>
+      <w:lvlText w:val="%6."/>
+      <w:lvlJc w:val="right"/>
+      <w:pPr>
+        <w:ind w:left="4680" w:hanging="180"/>
+      </w:pPr>
+    </w:lvl>
+    <w:lvl w:ilvl="6" w:tplc="0409000F" w:tentative="1">
+      <w:start w:val="1"/>
+      <w:numFmt w:val="decimal"/>
+      <w:lvlText w:val="%7."/>
+      <w:lvlJc w:val="left"/>
+      <w:pPr>
+        <w:ind w:left="5400" w:hanging="360"/>
+      </w:pPr>
+    </w:lvl>
+    <w:lvl w:ilvl="7" w:tplc="04090019" w:tentative="1">
+      <w:start w:val="1"/>
+      <w:numFmt w:val="lowerLetter"/>
+      <w:lvlText w:val="%8."/>
+      <w:lvlJc w:val="left"/>
+      <w:pPr>
+        <w:ind w:left="6120" w:hanging="360"/>
+      </w:pPr>
+    </w:lvl>
+    <w:lvl w:ilvl="8" w:tplc="0409001B" w:tentative="1">
+      <w:start w:val="1"/>
+      <w:numFmt w:val="lowerRoman"/>
+      <w:lvlText w:val="%9."/>
+      <w:lvlJc w:val="right"/>
+      <w:pPr>
+        <w:ind w:left="6840" w:hanging="180"/>
+      </w:pPr>
+    </w:lvl>
+  </w:abstractNum>
+  <w:abstractNum w:abstractNumId="1" w15:restartNumberingAfterBreak="0">
     <w:nsid w:val="0E660261"/>
     <w:multiLevelType w:val="hybridMultilevel"/>
     <w:tmpl w:val="EE62A54C"/>
@@ -2565,7 +2795,7 @@
       </w:rPr>
     </w:lvl>
   </w:abstractNum>
-  <w:abstractNum w:abstractNumId="1" w15:restartNumberingAfterBreak="0">
+  <w:abstractNum w:abstractNumId="2" w15:restartNumberingAfterBreak="0">
     <w:nsid w:val="10D8517A"/>
     <w:multiLevelType w:val="hybridMultilevel"/>
     <w:tmpl w:val="FF32C390"/>
@@ -2654,10 +2884,10 @@
       </w:pPr>
     </w:lvl>
   </w:abstractNum>
-  <w:abstractNum w:abstractNumId="2" w15:restartNumberingAfterBreak="0">
+  <w:abstractNum w:abstractNumId="3" w15:restartNumberingAfterBreak="0">
     <w:nsid w:val="21991621"/>
     <w:multiLevelType w:val="hybridMultilevel"/>
-    <w:tmpl w:val="A9BCFD1E"/>
+    <w:tmpl w:val="CC72C536"/>
     <w:lvl w:ilvl="0" w:tplc="0409000F">
       <w:start w:val="1"/>
       <w:numFmt w:val="decimal"/>
@@ -2740,7 +2970,7 @@
       </w:pPr>
     </w:lvl>
   </w:abstractNum>
-  <w:abstractNum w:abstractNumId="3" w15:restartNumberingAfterBreak="0">
+  <w:abstractNum w:abstractNumId="4" w15:restartNumberingAfterBreak="0">
     <w:nsid w:val="232925EC"/>
     <w:multiLevelType w:val="hybridMultilevel"/>
     <w:tmpl w:val="32A07948"/>
@@ -2853,7 +3083,7 @@
       </w:rPr>
     </w:lvl>
   </w:abstractNum>
-  <w:abstractNum w:abstractNumId="4" w15:restartNumberingAfterBreak="0">
+  <w:abstractNum w:abstractNumId="5" w15:restartNumberingAfterBreak="0">
     <w:nsid w:val="5C5738B7"/>
     <w:multiLevelType w:val="hybridMultilevel"/>
     <w:tmpl w:val="126C1148"/>
@@ -2942,7 +3172,7 @@
       </w:pPr>
     </w:lvl>
   </w:abstractNum>
-  <w:abstractNum w:abstractNumId="5" w15:restartNumberingAfterBreak="0">
+  <w:abstractNum w:abstractNumId="6" w15:restartNumberingAfterBreak="0">
     <w:nsid w:val="5FCA1A5E"/>
     <w:multiLevelType w:val="hybridMultilevel"/>
     <w:tmpl w:val="57A48F16"/>
@@ -3055,7 +3285,7 @@
       </w:rPr>
     </w:lvl>
   </w:abstractNum>
-  <w:abstractNum w:abstractNumId="6" w15:restartNumberingAfterBreak="0">
+  <w:abstractNum w:abstractNumId="7" w15:restartNumberingAfterBreak="0">
     <w:nsid w:val="61791C4A"/>
     <w:multiLevelType w:val="hybridMultilevel"/>
     <w:tmpl w:val="47BA09E2"/>
@@ -3144,7 +3374,7 @@
       </w:pPr>
     </w:lvl>
   </w:abstractNum>
-  <w:abstractNum w:abstractNumId="7" w15:restartNumberingAfterBreak="0">
+  <w:abstractNum w:abstractNumId="8" w15:restartNumberingAfterBreak="0">
     <w:nsid w:val="7E402CFC"/>
     <w:multiLevelType w:val="hybridMultilevel"/>
     <w:tmpl w:val="A6D82DDE"/>
@@ -3231,28 +3461,31 @@
     </w:lvl>
   </w:abstractNum>
   <w:num w:numId="1">
+    <w:abstractNumId w:val="7"/>
+  </w:num>
+  <w:num w:numId="2">
+    <w:abstractNumId w:val="1"/>
+  </w:num>
+  <w:num w:numId="3">
     <w:abstractNumId w:val="6"/>
   </w:num>
-  <w:num w:numId="2">
-    <w:abstractNumId w:val="0"/>
-  </w:num>
-  <w:num w:numId="3">
+  <w:num w:numId="4">
     <w:abstractNumId w:val="5"/>
   </w:num>
-  <w:num w:numId="4">
+  <w:num w:numId="5">
+    <w:abstractNumId w:val="2"/>
+  </w:num>
+  <w:num w:numId="6">
     <w:abstractNumId w:val="4"/>
   </w:num>
-  <w:num w:numId="5">
-    <w:abstractNumId w:val="1"/>
+  <w:num w:numId="7">
+    <w:abstractNumId w:val="8"/>
   </w:num>
-  <w:num w:numId="6">
+  <w:num w:numId="8">
     <w:abstractNumId w:val="3"/>
   </w:num>
-  <w:num w:numId="7">
-    <w:abstractNumId w:val="7"/>
-  </w:num>
-  <w:num w:numId="8">
-    <w:abstractNumId w:val="2"/>
+  <w:num w:numId="9">
+    <w:abstractNumId w:val="0"/>
   </w:num>
 </w:numbering>
 </file>

</xml_diff>

<commit_message>
Added eclat association rule model
</commit_message>
<xml_diff>
--- a/Machine Learning.docx
+++ b/Machine Learning.docx
@@ -2546,6 +2546,96 @@
       <w:r>
         <w:t>= number of user watchlists containing M1 and M2 / number of user watchlists containing M1</w:t>
       </w:r>
+    </w:p>
+    <w:p>
+      <w:pPr>
+        <w:pStyle w:val="ListParagraph"/>
+        <w:ind w:left="1440"/>
+      </w:pPr>
+      <w:proofErr w:type="gramStart"/>
+      <w:r>
+        <w:rPr>
+          <w:b/>
+        </w:rPr>
+        <w:t>Lift(</w:t>
+      </w:r>
+      <w:proofErr w:type="gramEnd"/>
+      <w:r>
+        <w:rPr>
+          <w:b/>
+        </w:rPr>
+        <w:t>M1 -</w:t>
+      </w:r>
+      <w:r>
+        <w:t xml:space="preserve">&gt; </w:t>
+      </w:r>
+      <w:r>
+        <w:rPr>
+          <w:b/>
+        </w:rPr>
+        <w:t xml:space="preserve">M2) </w:t>
+      </w:r>
+      <w:r>
+        <w:t>– confidence (M1 -&gt; M2) / support (M2)</w:t>
+      </w:r>
+      <w:r>
+        <w:t xml:space="preserve"> – metric for measuring the association rule</w:t>
+      </w:r>
+      <w:r>
+        <w:t>.</w:t>
+      </w:r>
+    </w:p>
+    <w:p>
+      <w:pPr>
+        <w:pStyle w:val="ListParagraph"/>
+        <w:numPr>
+          <w:ilvl w:val="0"/>
+          <w:numId w:val="9"/>
+        </w:numPr>
+        <w:rPr>
+          <w:b/>
+        </w:rPr>
+      </w:pPr>
+      <w:r>
+        <w:rPr>
+          <w:b/>
+        </w:rPr>
+        <w:t xml:space="preserve">Eclat: </w:t>
+      </w:r>
+      <w:r>
+        <w:t xml:space="preserve">similar to </w:t>
+      </w:r>
+      <w:proofErr w:type="spellStart"/>
+      <w:r>
+        <w:t>Apriori</w:t>
+      </w:r>
+      <w:proofErr w:type="spellEnd"/>
+      <w:r>
+        <w:t xml:space="preserve"> but here </w:t>
+      </w:r>
+      <w:r>
+        <w:rPr>
+          <w:b/>
+        </w:rPr>
+        <w:t xml:space="preserve">M </w:t>
+      </w:r>
+      <w:r>
+        <w:t>stands for a set of two movies or more</w:t>
+      </w:r>
+      <w:r>
+        <w:t>.</w:t>
+      </w:r>
+      <w:r>
+        <w:t xml:space="preserve"> </w:t>
+      </w:r>
+      <w:proofErr w:type="spellStart"/>
+      <w:r>
+        <w:t>Eg</w:t>
+      </w:r>
+      <w:proofErr w:type="spellEnd"/>
+      <w:r>
+        <w:t xml:space="preserve"> number of transactions containing A, B, C divided by the total number of transactions</w:t>
+      </w:r>
       <w:bookmarkStart w:id="0" w:name="_GoBack"/>
       <w:bookmarkEnd w:id="0"/>
     </w:p>
@@ -2554,35 +2644,6 @@
         <w:pStyle w:val="ListParagraph"/>
         <w:ind w:left="1440"/>
       </w:pPr>
-      <w:proofErr w:type="gramStart"/>
-      <w:r>
-        <w:rPr>
-          <w:b/>
-        </w:rPr>
-        <w:t>Lift(</w:t>
-      </w:r>
-      <w:proofErr w:type="gramEnd"/>
-      <w:r>
-        <w:rPr>
-          <w:b/>
-        </w:rPr>
-        <w:t>M1 -</w:t>
-      </w:r>
-      <w:r>
-        <w:t xml:space="preserve">&gt; </w:t>
-      </w:r>
-      <w:r>
-        <w:rPr>
-          <w:b/>
-        </w:rPr>
-        <w:t xml:space="preserve">M2) </w:t>
-      </w:r>
-      <w:r>
-        <w:t>– confidence (M1 -&gt; M2) / support (M2)</w:t>
-      </w:r>
-      <w:r>
-        <w:t xml:space="preserve"> – metric for measuring the association rule</w:t>
-      </w:r>
     </w:p>
     <w:sectPr>
       <w:pgSz w:w="12240" w:h="15840"/>
@@ -2599,7 +2660,7 @@
   <w:abstractNum w:abstractNumId="0" w15:restartNumberingAfterBreak="0">
     <w:nsid w:val="08F72616"/>
     <w:multiLevelType w:val="hybridMultilevel"/>
-    <w:tmpl w:val="CC72C536"/>
+    <w:tmpl w:val="C50E3E3A"/>
     <w:lvl w:ilvl="0" w:tplc="0409000F">
       <w:start w:val="1"/>
       <w:numFmt w:val="decimal"/>

</xml_diff>

<commit_message>
Added UCB reinforcement algorithm
</commit_message>
<xml_diff>
--- a/Machine Learning.docx
+++ b/Machine Learning.docx
@@ -2636,14 +2636,90 @@
       <w:r>
         <w:t xml:space="preserve"> number of transactions containing A, B, C divided by the total number of transactions</w:t>
       </w:r>
+    </w:p>
+    <w:p/>
+    <w:p>
+      <w:pPr>
+        <w:rPr>
+          <w:b/>
+        </w:rPr>
+      </w:pPr>
+      <w:r>
+        <w:rPr>
+          <w:b/>
+        </w:rPr>
+        <w:t>REINFORCEMENT LEARNING</w:t>
+      </w:r>
+    </w:p>
+    <w:p>
+      <w:pPr>
+        <w:pStyle w:val="ListParagraph"/>
+        <w:numPr>
+          <w:ilvl w:val="0"/>
+          <w:numId w:val="10"/>
+        </w:numPr>
+        <w:rPr>
+          <w:b/>
+        </w:rPr>
+      </w:pPr>
+      <w:r>
+        <w:rPr>
+          <w:b/>
+        </w:rPr>
+        <w:t>Upper Confidence Bound</w:t>
+      </w:r>
+      <w:r>
+        <w:rPr>
+          <w:b/>
+        </w:rPr>
+        <w:t xml:space="preserve"> </w:t>
+      </w:r>
+      <w:proofErr w:type="gramStart"/>
+      <w:r>
+        <w:rPr>
+          <w:b/>
+        </w:rPr>
+        <w:t xml:space="preserve">-  </w:t>
+      </w:r>
+      <w:r>
+        <w:t>deals</w:t>
+      </w:r>
+      <w:proofErr w:type="gramEnd"/>
+      <w:r>
+        <w:t xml:space="preserve"> with decreasing bounds after multiple tests </w:t>
+      </w:r>
+      <w:r>
+        <w:t>in search of the expected value.</w:t>
+      </w:r>
+    </w:p>
+    <w:p>
+      <w:pPr>
+        <w:pStyle w:val="ListParagraph"/>
+        <w:ind w:left="1080"/>
+      </w:pPr>
+      <w:r>
+        <w:rPr>
+          <w:b/>
+        </w:rPr>
+        <w:t xml:space="preserve">You have to assume each item </w:t>
+      </w:r>
+      <w:r>
+        <w:rPr>
+          <w:b/>
+        </w:rPr>
+        <w:t>/ sample has a fixed conversion rate.</w:t>
+      </w:r>
+    </w:p>
+    <w:p>
+      <w:pPr>
+        <w:pStyle w:val="ListParagraph"/>
+        <w:ind w:left="1080"/>
+        <w:rPr>
+          <w:b/>
+        </w:rPr>
+      </w:pPr>
       <w:bookmarkStart w:id="0" w:name="_GoBack"/>
       <w:bookmarkEnd w:id="0"/>
-    </w:p>
-    <w:p>
-      <w:pPr>
-        <w:pStyle w:val="ListParagraph"/>
-        <w:ind w:left="1440"/>
-      </w:pPr>
     </w:p>
     <w:sectPr>
       <w:pgSz w:w="12240" w:h="15840"/>
@@ -2660,7 +2736,7 @@
   <w:abstractNum w:abstractNumId="0" w15:restartNumberingAfterBreak="0">
     <w:nsid w:val="08F72616"/>
     <w:multiLevelType w:val="hybridMultilevel"/>
-    <w:tmpl w:val="C50E3E3A"/>
+    <w:tmpl w:val="48241F2E"/>
     <w:lvl w:ilvl="0" w:tplc="0409000F">
       <w:start w:val="1"/>
       <w:numFmt w:val="decimal"/>
@@ -3234,6 +3310,92 @@
     </w:lvl>
   </w:abstractNum>
   <w:abstractNum w:abstractNumId="6" w15:restartNumberingAfterBreak="0">
+    <w:nsid w:val="5D182B25"/>
+    <w:multiLevelType w:val="hybridMultilevel"/>
+    <w:tmpl w:val="48241F2E"/>
+    <w:lvl w:ilvl="0" w:tplc="0409000F">
+      <w:start w:val="1"/>
+      <w:numFmt w:val="decimal"/>
+      <w:lvlText w:val="%1."/>
+      <w:lvlJc w:val="left"/>
+      <w:pPr>
+        <w:ind w:left="1080" w:hanging="360"/>
+      </w:pPr>
+    </w:lvl>
+    <w:lvl w:ilvl="1" w:tplc="04090019" w:tentative="1">
+      <w:start w:val="1"/>
+      <w:numFmt w:val="lowerLetter"/>
+      <w:lvlText w:val="%2."/>
+      <w:lvlJc w:val="left"/>
+      <w:pPr>
+        <w:ind w:left="1800" w:hanging="360"/>
+      </w:pPr>
+    </w:lvl>
+    <w:lvl w:ilvl="2" w:tplc="0409001B" w:tentative="1">
+      <w:start w:val="1"/>
+      <w:numFmt w:val="lowerRoman"/>
+      <w:lvlText w:val="%3."/>
+      <w:lvlJc w:val="right"/>
+      <w:pPr>
+        <w:ind w:left="2520" w:hanging="180"/>
+      </w:pPr>
+    </w:lvl>
+    <w:lvl w:ilvl="3" w:tplc="0409000F" w:tentative="1">
+      <w:start w:val="1"/>
+      <w:numFmt w:val="decimal"/>
+      <w:lvlText w:val="%4."/>
+      <w:lvlJc w:val="left"/>
+      <w:pPr>
+        <w:ind w:left="3240" w:hanging="360"/>
+      </w:pPr>
+    </w:lvl>
+    <w:lvl w:ilvl="4" w:tplc="04090019" w:tentative="1">
+      <w:start w:val="1"/>
+      <w:numFmt w:val="lowerLetter"/>
+      <w:lvlText w:val="%5."/>
+      <w:lvlJc w:val="left"/>
+      <w:pPr>
+        <w:ind w:left="3960" w:hanging="360"/>
+      </w:pPr>
+    </w:lvl>
+    <w:lvl w:ilvl="5" w:tplc="0409001B" w:tentative="1">
+      <w:start w:val="1"/>
+      <w:numFmt w:val="lowerRoman"/>
+      <w:lvlText w:val="%6."/>
+      <w:lvlJc w:val="right"/>
+      <w:pPr>
+        <w:ind w:left="4680" w:hanging="180"/>
+      </w:pPr>
+    </w:lvl>
+    <w:lvl w:ilvl="6" w:tplc="0409000F" w:tentative="1">
+      <w:start w:val="1"/>
+      <w:numFmt w:val="decimal"/>
+      <w:lvlText w:val="%7."/>
+      <w:lvlJc w:val="left"/>
+      <w:pPr>
+        <w:ind w:left="5400" w:hanging="360"/>
+      </w:pPr>
+    </w:lvl>
+    <w:lvl w:ilvl="7" w:tplc="04090019" w:tentative="1">
+      <w:start w:val="1"/>
+      <w:numFmt w:val="lowerLetter"/>
+      <w:lvlText w:val="%8."/>
+      <w:lvlJc w:val="left"/>
+      <w:pPr>
+        <w:ind w:left="6120" w:hanging="360"/>
+      </w:pPr>
+    </w:lvl>
+    <w:lvl w:ilvl="8" w:tplc="0409001B" w:tentative="1">
+      <w:start w:val="1"/>
+      <w:numFmt w:val="lowerRoman"/>
+      <w:lvlText w:val="%9."/>
+      <w:lvlJc w:val="right"/>
+      <w:pPr>
+        <w:ind w:left="6840" w:hanging="180"/>
+      </w:pPr>
+    </w:lvl>
+  </w:abstractNum>
+  <w:abstractNum w:abstractNumId="7" w15:restartNumberingAfterBreak="0">
     <w:nsid w:val="5FCA1A5E"/>
     <w:multiLevelType w:val="hybridMultilevel"/>
     <w:tmpl w:val="57A48F16"/>
@@ -3346,7 +3508,7 @@
       </w:rPr>
     </w:lvl>
   </w:abstractNum>
-  <w:abstractNum w:abstractNumId="7" w15:restartNumberingAfterBreak="0">
+  <w:abstractNum w:abstractNumId="8" w15:restartNumberingAfterBreak="0">
     <w:nsid w:val="61791C4A"/>
     <w:multiLevelType w:val="hybridMultilevel"/>
     <w:tmpl w:val="47BA09E2"/>
@@ -3435,7 +3597,7 @@
       </w:pPr>
     </w:lvl>
   </w:abstractNum>
-  <w:abstractNum w:abstractNumId="8" w15:restartNumberingAfterBreak="0">
+  <w:abstractNum w:abstractNumId="9" w15:restartNumberingAfterBreak="0">
     <w:nsid w:val="7E402CFC"/>
     <w:multiLevelType w:val="hybridMultilevel"/>
     <w:tmpl w:val="A6D82DDE"/>
@@ -3522,13 +3684,13 @@
     </w:lvl>
   </w:abstractNum>
   <w:num w:numId="1">
-    <w:abstractNumId w:val="7"/>
+    <w:abstractNumId w:val="8"/>
   </w:num>
   <w:num w:numId="2">
     <w:abstractNumId w:val="1"/>
   </w:num>
   <w:num w:numId="3">
-    <w:abstractNumId w:val="6"/>
+    <w:abstractNumId w:val="7"/>
   </w:num>
   <w:num w:numId="4">
     <w:abstractNumId w:val="5"/>
@@ -3540,13 +3702,16 @@
     <w:abstractNumId w:val="4"/>
   </w:num>
   <w:num w:numId="7">
-    <w:abstractNumId w:val="8"/>
+    <w:abstractNumId w:val="9"/>
   </w:num>
   <w:num w:numId="8">
     <w:abstractNumId w:val="3"/>
   </w:num>
   <w:num w:numId="9">
     <w:abstractNumId w:val="0"/>
+  </w:num>
+  <w:num w:numId="10">
+    <w:abstractNumId w:val="6"/>
   </w:num>
 </w:numbering>
 </file>

</xml_diff>

<commit_message>
Adde Thompson Sampling algorithm
</commit_message>
<xml_diff>
--- a/Machine Learning.docx
+++ b/Machine Learning.docx
@@ -2718,8 +2718,134 @@
           <w:b/>
         </w:rPr>
       </w:pPr>
+    </w:p>
+    <w:p>
+      <w:pPr>
+        <w:pStyle w:val="ListParagraph"/>
+        <w:numPr>
+          <w:ilvl w:val="0"/>
+          <w:numId w:val="10"/>
+        </w:numPr>
+        <w:rPr>
+          <w:b/>
+        </w:rPr>
+      </w:pPr>
+      <w:r>
+        <w:rPr>
+          <w:b/>
+        </w:rPr>
+        <w:t>Thompson Sampling Algorithm</w:t>
+      </w:r>
+      <w:r>
+        <w:t xml:space="preserve"> </w:t>
+      </w:r>
+      <w:r>
+        <w:t>–</w:t>
+      </w:r>
+      <w:r>
+        <w:t xml:space="preserve"> </w:t>
+      </w:r>
+      <w:r>
+        <w:t>we construct distributions of where the actual expected value might lie</w:t>
+      </w:r>
+      <w:r>
+        <w:t>.</w:t>
+      </w:r>
+      <w:r>
+        <w:t xml:space="preserve"> </w:t>
+      </w:r>
+    </w:p>
+    <w:p>
+      <w:pPr>
+        <w:pStyle w:val="ListParagraph"/>
+        <w:ind w:left="1080"/>
+        <w:rPr>
+          <w:b/>
+        </w:rPr>
+      </w:pPr>
+    </w:p>
+    <w:p>
+      <w:pPr>
+        <w:pStyle w:val="ListParagraph"/>
+        <w:ind w:left="1080"/>
+      </w:pPr>
+      <w:r>
+        <w:rPr>
+          <w:b/>
+        </w:rPr>
+        <w:lastRenderedPageBreak/>
+        <w:t>NOTE</w:t>
+      </w:r>
+      <w:r>
+        <w:t>:</w:t>
+      </w:r>
+    </w:p>
+    <w:p>
+      <w:pPr>
+        <w:pStyle w:val="ListParagraph"/>
+        <w:numPr>
+          <w:ilvl w:val="0"/>
+          <w:numId w:val="11"/>
+        </w:numPr>
+      </w:pPr>
+      <w:r>
+        <w:t>Thompson sampling is a probabilistic algorithm while UCB is a deterministic algorithm</w:t>
+      </w:r>
+      <w:r>
+        <w:t>.</w:t>
+      </w:r>
+    </w:p>
+    <w:p>
+      <w:pPr>
+        <w:pStyle w:val="ListParagraph"/>
+        <w:numPr>
+          <w:ilvl w:val="0"/>
+          <w:numId w:val="11"/>
+        </w:numPr>
+      </w:pPr>
+      <w:r>
+        <w:t>Thompson sampling can accommodate delayed feedback while UCB requires update at every round.</w:t>
+      </w:r>
+    </w:p>
+    <w:p>
+      <w:pPr>
+        <w:ind w:left="1128"/>
+        <w:rPr>
+          <w:b/>
+        </w:rPr>
+      </w:pPr>
+      <w:r>
+        <w:rPr>
+          <w:b/>
+        </w:rPr>
+        <w:t xml:space="preserve">In the problem of ads we’re trying to identify which </w:t>
+      </w:r>
+      <w:r>
+        <w:rPr>
+          <w:b/>
+        </w:rPr>
+        <w:t xml:space="preserve">distribution curve among the </w:t>
+      </w:r>
+      <w:r>
+        <w:rPr>
+          <w:b/>
+        </w:rPr>
+        <w:t>ad</w:t>
+      </w:r>
+      <w:r>
+        <w:rPr>
+          <w:b/>
+        </w:rPr>
+        <w:t>s</w:t>
+      </w:r>
       <w:bookmarkStart w:id="0" w:name="_GoBack"/>
       <w:bookmarkEnd w:id="0"/>
+      <w:r>
+        <w:rPr>
+          <w:b/>
+        </w:rPr>
+        <w:t xml:space="preserve"> has the highest conversion rate.</w:t>
+      </w:r>
     </w:p>
     <w:sectPr>
       <w:pgSz w:w="12240" w:h="15840"/>
@@ -2734,6 +2860,95 @@
 <file path=word/numbering.xml><?xml version="1.0" encoding="utf-8"?>
 <w:numbering xmlns:wpc="http://schemas.microsoft.com/office/word/2010/wordprocessingCanvas" xmlns:cx="http://schemas.microsoft.com/office/drawing/2014/chartex" xmlns:cx1="http://schemas.microsoft.com/office/drawing/2015/9/8/chartex" xmlns:cx2="http://schemas.microsoft.com/office/drawing/2015/10/21/chartex" xmlns:cx3="http://schemas.microsoft.com/office/drawing/2016/5/9/chartex" xmlns:cx4="http://schemas.microsoft.com/office/drawing/2016/5/10/chartex" xmlns:cx5="http://schemas.microsoft.com/office/drawing/2016/5/11/chartex" xmlns:cx6="http://schemas.microsoft.com/office/drawing/2016/5/12/chartex" xmlns:cx7="http://schemas.microsoft.com/office/drawing/2016/5/13/chartex" xmlns:cx8="http://schemas.microsoft.com/office/drawing/2016/5/14/chartex" xmlns:mc="http://schemas.openxmlformats.org/markup-compatibility/2006" xmlns:aink="http://schemas.microsoft.com/office/drawing/2016/ink" xmlns:am3d="http://schemas.microsoft.com/office/drawing/2017/model3d" xmlns:o="urn:schemas-microsoft-com:office:office" xmlns:r="http://schemas.openxmlformats.org/officeDocument/2006/relationships" xmlns:m="http://schemas.openxmlformats.org/officeDocument/2006/math" xmlns:v="urn:schemas-microsoft-com:vml" xmlns:wp14="http://schemas.microsoft.com/office/word/2010/wordprocessingDrawing" xmlns:wp="http://schemas.openxmlformats.org/drawingml/2006/wordprocessingDrawing" xmlns:w10="urn:schemas-microsoft-com:office:word" xmlns:w="http://schemas.openxmlformats.org/wordprocessingml/2006/main" xmlns:w14="http://schemas.microsoft.com/office/word/2010/wordml" xmlns:w15="http://schemas.microsoft.com/office/word/2012/wordml" xmlns:w16cid="http://schemas.microsoft.com/office/word/2016/wordml/cid" xmlns:w16se="http://schemas.microsoft.com/office/word/2015/wordml/symex" xmlns:wpg="http://schemas.microsoft.com/office/word/2010/wordprocessingGroup" xmlns:wpi="http://schemas.microsoft.com/office/word/2010/wordprocessingInk" xmlns:wne="http://schemas.microsoft.com/office/word/2006/wordml" xmlns:wps="http://schemas.microsoft.com/office/word/2010/wordprocessingShape" mc:Ignorable="w14 w15 w16se w16cid wp14">
   <w:abstractNum w:abstractNumId="0" w15:restartNumberingAfterBreak="0">
+    <w:nsid w:val="01FF3C7A"/>
+    <w:multiLevelType w:val="hybridMultilevel"/>
+    <w:tmpl w:val="394A28EE"/>
+    <w:lvl w:ilvl="0" w:tplc="5C9AFF48">
+      <w:start w:val="1"/>
+      <w:numFmt w:val="lowerRoman"/>
+      <w:lvlText w:val="%1)"/>
+      <w:lvlJc w:val="left"/>
+      <w:pPr>
+        <w:ind w:left="1848" w:hanging="720"/>
+      </w:pPr>
+      <w:rPr>
+        <w:rFonts w:hint="default"/>
+      </w:rPr>
+    </w:lvl>
+    <w:lvl w:ilvl="1" w:tplc="04090019" w:tentative="1">
+      <w:start w:val="1"/>
+      <w:numFmt w:val="lowerLetter"/>
+      <w:lvlText w:val="%2."/>
+      <w:lvlJc w:val="left"/>
+      <w:pPr>
+        <w:ind w:left="2208" w:hanging="360"/>
+      </w:pPr>
+    </w:lvl>
+    <w:lvl w:ilvl="2" w:tplc="0409001B" w:tentative="1">
+      <w:start w:val="1"/>
+      <w:numFmt w:val="lowerRoman"/>
+      <w:lvlText w:val="%3."/>
+      <w:lvlJc w:val="right"/>
+      <w:pPr>
+        <w:ind w:left="2928" w:hanging="180"/>
+      </w:pPr>
+    </w:lvl>
+    <w:lvl w:ilvl="3" w:tplc="0409000F" w:tentative="1">
+      <w:start w:val="1"/>
+      <w:numFmt w:val="decimal"/>
+      <w:lvlText w:val="%4."/>
+      <w:lvlJc w:val="left"/>
+      <w:pPr>
+        <w:ind w:left="3648" w:hanging="360"/>
+      </w:pPr>
+    </w:lvl>
+    <w:lvl w:ilvl="4" w:tplc="04090019" w:tentative="1">
+      <w:start w:val="1"/>
+      <w:numFmt w:val="lowerLetter"/>
+      <w:lvlText w:val="%5."/>
+      <w:lvlJc w:val="left"/>
+      <w:pPr>
+        <w:ind w:left="4368" w:hanging="360"/>
+      </w:pPr>
+    </w:lvl>
+    <w:lvl w:ilvl="5" w:tplc="0409001B" w:tentative="1">
+      <w:start w:val="1"/>
+      <w:numFmt w:val="lowerRoman"/>
+      <w:lvlText w:val="%6."/>
+      <w:lvlJc w:val="right"/>
+      <w:pPr>
+        <w:ind w:left="5088" w:hanging="180"/>
+      </w:pPr>
+    </w:lvl>
+    <w:lvl w:ilvl="6" w:tplc="0409000F" w:tentative="1">
+      <w:start w:val="1"/>
+      <w:numFmt w:val="decimal"/>
+      <w:lvlText w:val="%7."/>
+      <w:lvlJc w:val="left"/>
+      <w:pPr>
+        <w:ind w:left="5808" w:hanging="360"/>
+      </w:pPr>
+    </w:lvl>
+    <w:lvl w:ilvl="7" w:tplc="04090019" w:tentative="1">
+      <w:start w:val="1"/>
+      <w:numFmt w:val="lowerLetter"/>
+      <w:lvlText w:val="%8."/>
+      <w:lvlJc w:val="left"/>
+      <w:pPr>
+        <w:ind w:left="6528" w:hanging="360"/>
+      </w:pPr>
+    </w:lvl>
+    <w:lvl w:ilvl="8" w:tplc="0409001B" w:tentative="1">
+      <w:start w:val="1"/>
+      <w:numFmt w:val="lowerRoman"/>
+      <w:lvlText w:val="%9."/>
+      <w:lvlJc w:val="right"/>
+      <w:pPr>
+        <w:ind w:left="7248" w:hanging="180"/>
+      </w:pPr>
+    </w:lvl>
+  </w:abstractNum>
+  <w:abstractNum w:abstractNumId="1" w15:restartNumberingAfterBreak="0">
     <w:nsid w:val="08F72616"/>
     <w:multiLevelType w:val="hybridMultilevel"/>
     <w:tmpl w:val="48241F2E"/>
@@ -2819,7 +3034,7 @@
       </w:pPr>
     </w:lvl>
   </w:abstractNum>
-  <w:abstractNum w:abstractNumId="1" w15:restartNumberingAfterBreak="0">
+  <w:abstractNum w:abstractNumId="2" w15:restartNumberingAfterBreak="0">
     <w:nsid w:val="0E660261"/>
     <w:multiLevelType w:val="hybridMultilevel"/>
     <w:tmpl w:val="EE62A54C"/>
@@ -2932,7 +3147,7 @@
       </w:rPr>
     </w:lvl>
   </w:abstractNum>
-  <w:abstractNum w:abstractNumId="2" w15:restartNumberingAfterBreak="0">
+  <w:abstractNum w:abstractNumId="3" w15:restartNumberingAfterBreak="0">
     <w:nsid w:val="10D8517A"/>
     <w:multiLevelType w:val="hybridMultilevel"/>
     <w:tmpl w:val="FF32C390"/>
@@ -3021,7 +3236,7 @@
       </w:pPr>
     </w:lvl>
   </w:abstractNum>
-  <w:abstractNum w:abstractNumId="3" w15:restartNumberingAfterBreak="0">
+  <w:abstractNum w:abstractNumId="4" w15:restartNumberingAfterBreak="0">
     <w:nsid w:val="21991621"/>
     <w:multiLevelType w:val="hybridMultilevel"/>
     <w:tmpl w:val="CC72C536"/>
@@ -3107,7 +3322,7 @@
       </w:pPr>
     </w:lvl>
   </w:abstractNum>
-  <w:abstractNum w:abstractNumId="4" w15:restartNumberingAfterBreak="0">
+  <w:abstractNum w:abstractNumId="5" w15:restartNumberingAfterBreak="0">
     <w:nsid w:val="232925EC"/>
     <w:multiLevelType w:val="hybridMultilevel"/>
     <w:tmpl w:val="32A07948"/>
@@ -3220,7 +3435,7 @@
       </w:rPr>
     </w:lvl>
   </w:abstractNum>
-  <w:abstractNum w:abstractNumId="5" w15:restartNumberingAfterBreak="0">
+  <w:abstractNum w:abstractNumId="6" w15:restartNumberingAfterBreak="0">
     <w:nsid w:val="5C5738B7"/>
     <w:multiLevelType w:val="hybridMultilevel"/>
     <w:tmpl w:val="126C1148"/>
@@ -3309,10 +3524,10 @@
       </w:pPr>
     </w:lvl>
   </w:abstractNum>
-  <w:abstractNum w:abstractNumId="6" w15:restartNumberingAfterBreak="0">
+  <w:abstractNum w:abstractNumId="7" w15:restartNumberingAfterBreak="0">
     <w:nsid w:val="5D182B25"/>
     <w:multiLevelType w:val="hybridMultilevel"/>
-    <w:tmpl w:val="48241F2E"/>
+    <w:tmpl w:val="C55CDC1E"/>
     <w:lvl w:ilvl="0" w:tplc="0409000F">
       <w:start w:val="1"/>
       <w:numFmt w:val="decimal"/>
@@ -3395,7 +3610,7 @@
       </w:pPr>
     </w:lvl>
   </w:abstractNum>
-  <w:abstractNum w:abstractNumId="7" w15:restartNumberingAfterBreak="0">
+  <w:abstractNum w:abstractNumId="8" w15:restartNumberingAfterBreak="0">
     <w:nsid w:val="5FCA1A5E"/>
     <w:multiLevelType w:val="hybridMultilevel"/>
     <w:tmpl w:val="57A48F16"/>
@@ -3508,7 +3723,7 @@
       </w:rPr>
     </w:lvl>
   </w:abstractNum>
-  <w:abstractNum w:abstractNumId="8" w15:restartNumberingAfterBreak="0">
+  <w:abstractNum w:abstractNumId="9" w15:restartNumberingAfterBreak="0">
     <w:nsid w:val="61791C4A"/>
     <w:multiLevelType w:val="hybridMultilevel"/>
     <w:tmpl w:val="47BA09E2"/>
@@ -3597,7 +3812,7 @@
       </w:pPr>
     </w:lvl>
   </w:abstractNum>
-  <w:abstractNum w:abstractNumId="9" w15:restartNumberingAfterBreak="0">
+  <w:abstractNum w:abstractNumId="10" w15:restartNumberingAfterBreak="0">
     <w:nsid w:val="7E402CFC"/>
     <w:multiLevelType w:val="hybridMultilevel"/>
     <w:tmpl w:val="A6D82DDE"/>
@@ -3684,34 +3899,37 @@
     </w:lvl>
   </w:abstractNum>
   <w:num w:numId="1">
+    <w:abstractNumId w:val="9"/>
+  </w:num>
+  <w:num w:numId="2">
+    <w:abstractNumId w:val="2"/>
+  </w:num>
+  <w:num w:numId="3">
     <w:abstractNumId w:val="8"/>
   </w:num>
-  <w:num w:numId="2">
+  <w:num w:numId="4">
+    <w:abstractNumId w:val="6"/>
+  </w:num>
+  <w:num w:numId="5">
+    <w:abstractNumId w:val="3"/>
+  </w:num>
+  <w:num w:numId="6">
+    <w:abstractNumId w:val="5"/>
+  </w:num>
+  <w:num w:numId="7">
+    <w:abstractNumId w:val="10"/>
+  </w:num>
+  <w:num w:numId="8">
+    <w:abstractNumId w:val="4"/>
+  </w:num>
+  <w:num w:numId="9">
     <w:abstractNumId w:val="1"/>
   </w:num>
-  <w:num w:numId="3">
+  <w:num w:numId="10">
     <w:abstractNumId w:val="7"/>
   </w:num>
-  <w:num w:numId="4">
-    <w:abstractNumId w:val="5"/>
-  </w:num>
-  <w:num w:numId="5">
-    <w:abstractNumId w:val="2"/>
-  </w:num>
-  <w:num w:numId="6">
-    <w:abstractNumId w:val="4"/>
-  </w:num>
-  <w:num w:numId="7">
-    <w:abstractNumId w:val="9"/>
-  </w:num>
-  <w:num w:numId="8">
-    <w:abstractNumId w:val="3"/>
-  </w:num>
-  <w:num w:numId="9">
+  <w:num w:numId="11">
     <w:abstractNumId w:val="0"/>
-  </w:num>
-  <w:num w:numId="10">
-    <w:abstractNumId w:val="6"/>
   </w:num>
 </w:numbering>
 </file>

</xml_diff>

<commit_message>
Added NLP using Bag of Words
</commit_message>
<xml_diff>
--- a/Machine Learning.docx
+++ b/Machine Learning.docx
@@ -2818,7 +2818,21 @@
         <w:rPr>
           <w:b/>
         </w:rPr>
-        <w:t xml:space="preserve">In the problem of ads we’re trying to identify which </w:t>
+        <w:t xml:space="preserve">In the problem of </w:t>
+      </w:r>
+      <w:proofErr w:type="gramStart"/>
+      <w:r>
+        <w:rPr>
+          <w:b/>
+        </w:rPr>
+        <w:t>ads</w:t>
+      </w:r>
+      <w:proofErr w:type="gramEnd"/>
+      <w:r>
+        <w:rPr>
+          <w:b/>
+        </w:rPr>
+        <w:t xml:space="preserve"> we’re trying to identify which </w:t>
       </w:r>
       <w:r>
         <w:rPr>
@@ -2837,15 +2851,168 @@
           <w:b/>
         </w:rPr>
         <w:t>s</w:t>
+      </w:r>
+      <w:r>
+        <w:rPr>
+          <w:b/>
+        </w:rPr>
+        <w:t xml:space="preserve"> has the highest conversion rate.</w:t>
+      </w:r>
+    </w:p>
+    <w:p>
+      <w:pPr>
+        <w:rPr>
+          <w:b/>
+        </w:rPr>
+      </w:pPr>
+    </w:p>
+    <w:p>
+      <w:pPr>
+        <w:rPr>
+          <w:b/>
+        </w:rPr>
+      </w:pPr>
+      <w:r>
+        <w:rPr>
+          <w:b/>
+        </w:rPr>
+        <w:t>NATURAL LANGUAGE PROCESSING</w:t>
+      </w:r>
+    </w:p>
+    <w:p>
+      <w:pPr>
+        <w:rPr>
+          <w:b/>
+        </w:rPr>
+      </w:pPr>
+      <w:r>
+        <w:rPr>
+          <w:b/>
+        </w:rPr>
+        <w:t>Types of NLP</w:t>
+      </w:r>
+    </w:p>
+    <w:p>
+      <w:pPr>
+        <w:pStyle w:val="ListParagraph"/>
+        <w:numPr>
+          <w:ilvl w:val="0"/>
+          <w:numId w:val="13"/>
+        </w:numPr>
+      </w:pPr>
+      <w:r>
+        <w:t>NLP</w:t>
+      </w:r>
+      <w:r>
+        <w:t xml:space="preserve"> </w:t>
+      </w:r>
+      <w:proofErr w:type="spellStart"/>
+      <w:r>
+        <w:t>eg</w:t>
+      </w:r>
+      <w:proofErr w:type="spellEnd"/>
+      <w:r>
+        <w:t xml:space="preserve"> If/Else rules (Chatbot), Audio frequency components analysis (Speech recognition)</w:t>
+      </w:r>
+      <w:r>
+        <w:t xml:space="preserve">, Bag-of-words model (Classification) </w:t>
+      </w:r>
+    </w:p>
+    <w:p>
+      <w:pPr>
+        <w:pStyle w:val="ListParagraph"/>
+        <w:numPr>
+          <w:ilvl w:val="0"/>
+          <w:numId w:val="13"/>
+        </w:numPr>
+      </w:pPr>
+      <w:r>
+        <w:t>Deep NLP</w:t>
+      </w:r>
+      <w:r>
+        <w:t xml:space="preserve"> where we have </w:t>
+      </w:r>
+      <w:r>
+        <w:t>CNN for text recognition (Classification</w:t>
+      </w:r>
+      <w:proofErr w:type="gramStart"/>
+      <w:r>
+        <w:t>) ,</w:t>
+      </w:r>
+      <w:proofErr w:type="gramEnd"/>
+      <w:r>
+        <w:t xml:space="preserve"> </w:t>
+      </w:r>
+      <w:r>
+        <w:t xml:space="preserve">Seq2Seq models </w:t>
+      </w:r>
+      <w:proofErr w:type="spellStart"/>
+      <w:r>
+        <w:t>ie</w:t>
+      </w:r>
+      <w:proofErr w:type="spellEnd"/>
+      <w:r>
+        <w:t xml:space="preserve"> Sequence to Sequence models</w:t>
+      </w:r>
+      <w:r>
+        <w:t xml:space="preserve"> which is very powerful</w:t>
+      </w:r>
+      <w:r>
+        <w:t>.</w:t>
+      </w:r>
+    </w:p>
+    <w:p>
+      <w:r>
+        <w:rPr>
+          <w:b/>
+        </w:rPr>
+        <w:t xml:space="preserve">NB: </w:t>
+      </w:r>
+    </w:p>
+    <w:p>
+      <w:pPr>
+        <w:pStyle w:val="ListParagraph"/>
+        <w:numPr>
+          <w:ilvl w:val="0"/>
+          <w:numId w:val="14"/>
+        </w:numPr>
+      </w:pPr>
+      <w:r>
+        <w:t>We need only about 20,000 words to make up a good Bag of Words cause a person usually knows about 20,000 – 35,000 words.</w:t>
+      </w:r>
+    </w:p>
+    <w:p>
+      <w:pPr>
+        <w:pStyle w:val="ListParagraph"/>
+        <w:numPr>
+          <w:ilvl w:val="0"/>
+          <w:numId w:val="14"/>
+        </w:numPr>
+      </w:pPr>
+      <w:r>
+        <w:t xml:space="preserve">SEO stands for Start of Sentence and is reserved for the first position and EOS stands for End of Sentence and is reserved for the second position and the last position is reserved for </w:t>
+      </w:r>
+      <w:proofErr w:type="spellStart"/>
+      <w:r>
+        <w:t>Specia</w:t>
+      </w:r>
+      <w:proofErr w:type="spellEnd"/>
+      <w:r>
+        <w:t xml:space="preserve"> Words </w:t>
+      </w:r>
+      <w:proofErr w:type="spellStart"/>
+      <w:r>
+        <w:t>ie</w:t>
+      </w:r>
+      <w:proofErr w:type="spellEnd"/>
+      <w:r>
+        <w:t xml:space="preserve"> any kind of words we can’t recognize from the 20,000</w:t>
+      </w:r>
+      <w:r>
+        <w:t>.</w:t>
       </w:r>
       <w:bookmarkStart w:id="0" w:name="_GoBack"/>
       <w:bookmarkEnd w:id="0"/>
-      <w:r>
-        <w:rPr>
-          <w:b/>
-        </w:rPr>
-        <w:t xml:space="preserve"> has the highest conversion rate.</w:t>
-      </w:r>
     </w:p>
     <w:sectPr>
       <w:pgSz w:w="12240" w:h="15840"/>
@@ -3436,6 +3603,119 @@
     </w:lvl>
   </w:abstractNum>
   <w:abstractNum w:abstractNumId="6" w15:restartNumberingAfterBreak="0">
+    <w:nsid w:val="290C7171"/>
+    <w:multiLevelType w:val="hybridMultilevel"/>
+    <w:tmpl w:val="EFA88482"/>
+    <w:lvl w:ilvl="0" w:tplc="019C3BC8">
+      <w:start w:val="1"/>
+      <w:numFmt w:val="bullet"/>
+      <w:lvlText w:val="-"/>
+      <w:lvlJc w:val="left"/>
+      <w:pPr>
+        <w:ind w:left="720" w:hanging="360"/>
+      </w:pPr>
+      <w:rPr>
+        <w:rFonts w:ascii="Calibri" w:eastAsiaTheme="minorHAnsi" w:hAnsi="Calibri" w:cs="Calibri" w:hint="default"/>
+      </w:rPr>
+    </w:lvl>
+    <w:lvl w:ilvl="1" w:tplc="04090003" w:tentative="1">
+      <w:start w:val="1"/>
+      <w:numFmt w:val="bullet"/>
+      <w:lvlText w:val="o"/>
+      <w:lvlJc w:val="left"/>
+      <w:pPr>
+        <w:ind w:left="1440" w:hanging="360"/>
+      </w:pPr>
+      <w:rPr>
+        <w:rFonts w:ascii="Courier New" w:hAnsi="Courier New" w:cs="Courier New" w:hint="default"/>
+      </w:rPr>
+    </w:lvl>
+    <w:lvl w:ilvl="2" w:tplc="04090005" w:tentative="1">
+      <w:start w:val="1"/>
+      <w:numFmt w:val="bullet"/>
+      <w:lvlText w:val=""/>
+      <w:lvlJc w:val="left"/>
+      <w:pPr>
+        <w:ind w:left="2160" w:hanging="360"/>
+      </w:pPr>
+      <w:rPr>
+        <w:rFonts w:ascii="Wingdings" w:hAnsi="Wingdings" w:hint="default"/>
+      </w:rPr>
+    </w:lvl>
+    <w:lvl w:ilvl="3" w:tplc="04090001" w:tentative="1">
+      <w:start w:val="1"/>
+      <w:numFmt w:val="bullet"/>
+      <w:lvlText w:val=""/>
+      <w:lvlJc w:val="left"/>
+      <w:pPr>
+        <w:ind w:left="2880" w:hanging="360"/>
+      </w:pPr>
+      <w:rPr>
+        <w:rFonts w:ascii="Symbol" w:hAnsi="Symbol" w:hint="default"/>
+      </w:rPr>
+    </w:lvl>
+    <w:lvl w:ilvl="4" w:tplc="04090003" w:tentative="1">
+      <w:start w:val="1"/>
+      <w:numFmt w:val="bullet"/>
+      <w:lvlText w:val="o"/>
+      <w:lvlJc w:val="left"/>
+      <w:pPr>
+        <w:ind w:left="3600" w:hanging="360"/>
+      </w:pPr>
+      <w:rPr>
+        <w:rFonts w:ascii="Courier New" w:hAnsi="Courier New" w:cs="Courier New" w:hint="default"/>
+      </w:rPr>
+    </w:lvl>
+    <w:lvl w:ilvl="5" w:tplc="04090005" w:tentative="1">
+      <w:start w:val="1"/>
+      <w:numFmt w:val="bullet"/>
+      <w:lvlText w:val=""/>
+      <w:lvlJc w:val="left"/>
+      <w:pPr>
+        <w:ind w:left="4320" w:hanging="360"/>
+      </w:pPr>
+      <w:rPr>
+        <w:rFonts w:ascii="Wingdings" w:hAnsi="Wingdings" w:hint="default"/>
+      </w:rPr>
+    </w:lvl>
+    <w:lvl w:ilvl="6" w:tplc="04090001" w:tentative="1">
+      <w:start w:val="1"/>
+      <w:numFmt w:val="bullet"/>
+      <w:lvlText w:val=""/>
+      <w:lvlJc w:val="left"/>
+      <w:pPr>
+        <w:ind w:left="5040" w:hanging="360"/>
+      </w:pPr>
+      <w:rPr>
+        <w:rFonts w:ascii="Symbol" w:hAnsi="Symbol" w:hint="default"/>
+      </w:rPr>
+    </w:lvl>
+    <w:lvl w:ilvl="7" w:tplc="04090003" w:tentative="1">
+      <w:start w:val="1"/>
+      <w:numFmt w:val="bullet"/>
+      <w:lvlText w:val="o"/>
+      <w:lvlJc w:val="left"/>
+      <w:pPr>
+        <w:ind w:left="5760" w:hanging="360"/>
+      </w:pPr>
+      <w:rPr>
+        <w:rFonts w:ascii="Courier New" w:hAnsi="Courier New" w:cs="Courier New" w:hint="default"/>
+      </w:rPr>
+    </w:lvl>
+    <w:lvl w:ilvl="8" w:tplc="04090005" w:tentative="1">
+      <w:start w:val="1"/>
+      <w:numFmt w:val="bullet"/>
+      <w:lvlText w:val=""/>
+      <w:lvlJc w:val="left"/>
+      <w:pPr>
+        <w:ind w:left="6480" w:hanging="360"/>
+      </w:pPr>
+      <w:rPr>
+        <w:rFonts w:ascii="Wingdings" w:hAnsi="Wingdings" w:hint="default"/>
+      </w:rPr>
+    </w:lvl>
+  </w:abstractNum>
+  <w:abstractNum w:abstractNumId="7" w15:restartNumberingAfterBreak="0">
     <w:nsid w:val="5C5738B7"/>
     <w:multiLevelType w:val="hybridMultilevel"/>
     <w:tmpl w:val="126C1148"/>
@@ -3524,10 +3804,10 @@
       </w:pPr>
     </w:lvl>
   </w:abstractNum>
-  <w:abstractNum w:abstractNumId="7" w15:restartNumberingAfterBreak="0">
+  <w:abstractNum w:abstractNumId="8" w15:restartNumberingAfterBreak="0">
     <w:nsid w:val="5D182B25"/>
     <w:multiLevelType w:val="hybridMultilevel"/>
-    <w:tmpl w:val="C55CDC1E"/>
+    <w:tmpl w:val="A0B610C2"/>
     <w:lvl w:ilvl="0" w:tplc="0409000F">
       <w:start w:val="1"/>
       <w:numFmt w:val="decimal"/>
@@ -3610,7 +3890,7 @@
       </w:pPr>
     </w:lvl>
   </w:abstractNum>
-  <w:abstractNum w:abstractNumId="8" w15:restartNumberingAfterBreak="0">
+  <w:abstractNum w:abstractNumId="9" w15:restartNumberingAfterBreak="0">
     <w:nsid w:val="5FCA1A5E"/>
     <w:multiLevelType w:val="hybridMultilevel"/>
     <w:tmpl w:val="57A48F16"/>
@@ -3723,7 +4003,7 @@
       </w:rPr>
     </w:lvl>
   </w:abstractNum>
-  <w:abstractNum w:abstractNumId="9" w15:restartNumberingAfterBreak="0">
+  <w:abstractNum w:abstractNumId="10" w15:restartNumberingAfterBreak="0">
     <w:nsid w:val="61791C4A"/>
     <w:multiLevelType w:val="hybridMultilevel"/>
     <w:tmpl w:val="47BA09E2"/>
@@ -3812,7 +4092,182 @@
       </w:pPr>
     </w:lvl>
   </w:abstractNum>
-  <w:abstractNum w:abstractNumId="10" w15:restartNumberingAfterBreak="0">
+  <w:abstractNum w:abstractNumId="11" w15:restartNumberingAfterBreak="0">
+    <w:nsid w:val="6F8F23AF"/>
+    <w:multiLevelType w:val="hybridMultilevel"/>
+    <w:tmpl w:val="3FB45C5E"/>
+    <w:lvl w:ilvl="0" w:tplc="5C9AFF48">
+      <w:start w:val="1"/>
+      <w:numFmt w:val="lowerRoman"/>
+      <w:lvlText w:val="%1)"/>
+      <w:lvlJc w:val="left"/>
+      <w:pPr>
+        <w:ind w:left="1848" w:hanging="720"/>
+      </w:pPr>
+      <w:rPr>
+        <w:rFonts w:hint="default"/>
+      </w:rPr>
+    </w:lvl>
+    <w:lvl w:ilvl="1" w:tplc="04090019" w:tentative="1">
+      <w:start w:val="1"/>
+      <w:numFmt w:val="lowerLetter"/>
+      <w:lvlText w:val="%2."/>
+      <w:lvlJc w:val="left"/>
+      <w:pPr>
+        <w:ind w:left="1440" w:hanging="360"/>
+      </w:pPr>
+    </w:lvl>
+    <w:lvl w:ilvl="2" w:tplc="0409001B" w:tentative="1">
+      <w:start w:val="1"/>
+      <w:numFmt w:val="lowerRoman"/>
+      <w:lvlText w:val="%3."/>
+      <w:lvlJc w:val="right"/>
+      <w:pPr>
+        <w:ind w:left="2160" w:hanging="180"/>
+      </w:pPr>
+    </w:lvl>
+    <w:lvl w:ilvl="3" w:tplc="0409000F" w:tentative="1">
+      <w:start w:val="1"/>
+      <w:numFmt w:val="decimal"/>
+      <w:lvlText w:val="%4."/>
+      <w:lvlJc w:val="left"/>
+      <w:pPr>
+        <w:ind w:left="2880" w:hanging="360"/>
+      </w:pPr>
+    </w:lvl>
+    <w:lvl w:ilvl="4" w:tplc="04090019" w:tentative="1">
+      <w:start w:val="1"/>
+      <w:numFmt w:val="lowerLetter"/>
+      <w:lvlText w:val="%5."/>
+      <w:lvlJc w:val="left"/>
+      <w:pPr>
+        <w:ind w:left="3600" w:hanging="360"/>
+      </w:pPr>
+    </w:lvl>
+    <w:lvl w:ilvl="5" w:tplc="0409001B" w:tentative="1">
+      <w:start w:val="1"/>
+      <w:numFmt w:val="lowerRoman"/>
+      <w:lvlText w:val="%6."/>
+      <w:lvlJc w:val="right"/>
+      <w:pPr>
+        <w:ind w:left="4320" w:hanging="180"/>
+      </w:pPr>
+    </w:lvl>
+    <w:lvl w:ilvl="6" w:tplc="0409000F" w:tentative="1">
+      <w:start w:val="1"/>
+      <w:numFmt w:val="decimal"/>
+      <w:lvlText w:val="%7."/>
+      <w:lvlJc w:val="left"/>
+      <w:pPr>
+        <w:ind w:left="5040" w:hanging="360"/>
+      </w:pPr>
+    </w:lvl>
+    <w:lvl w:ilvl="7" w:tplc="04090019" w:tentative="1">
+      <w:start w:val="1"/>
+      <w:numFmt w:val="lowerLetter"/>
+      <w:lvlText w:val="%8."/>
+      <w:lvlJc w:val="left"/>
+      <w:pPr>
+        <w:ind w:left="5760" w:hanging="360"/>
+      </w:pPr>
+    </w:lvl>
+    <w:lvl w:ilvl="8" w:tplc="0409001B" w:tentative="1">
+      <w:start w:val="1"/>
+      <w:numFmt w:val="lowerRoman"/>
+      <w:lvlText w:val="%9."/>
+      <w:lvlJc w:val="right"/>
+      <w:pPr>
+        <w:ind w:left="6480" w:hanging="180"/>
+      </w:pPr>
+    </w:lvl>
+  </w:abstractNum>
+  <w:abstractNum w:abstractNumId="12" w15:restartNumberingAfterBreak="0">
+    <w:nsid w:val="75A10162"/>
+    <w:multiLevelType w:val="hybridMultilevel"/>
+    <w:tmpl w:val="A0B610C2"/>
+    <w:lvl w:ilvl="0" w:tplc="0409000F">
+      <w:start w:val="1"/>
+      <w:numFmt w:val="decimal"/>
+      <w:lvlText w:val="%1."/>
+      <w:lvlJc w:val="left"/>
+      <w:pPr>
+        <w:ind w:left="1080" w:hanging="360"/>
+      </w:pPr>
+    </w:lvl>
+    <w:lvl w:ilvl="1" w:tplc="04090019" w:tentative="1">
+      <w:start w:val="1"/>
+      <w:numFmt w:val="lowerLetter"/>
+      <w:lvlText w:val="%2."/>
+      <w:lvlJc w:val="left"/>
+      <w:pPr>
+        <w:ind w:left="1800" w:hanging="360"/>
+      </w:pPr>
+    </w:lvl>
+    <w:lvl w:ilvl="2" w:tplc="0409001B" w:tentative="1">
+      <w:start w:val="1"/>
+      <w:numFmt w:val="lowerRoman"/>
+      <w:lvlText w:val="%3."/>
+      <w:lvlJc w:val="right"/>
+      <w:pPr>
+        <w:ind w:left="2520" w:hanging="180"/>
+      </w:pPr>
+    </w:lvl>
+    <w:lvl w:ilvl="3" w:tplc="0409000F" w:tentative="1">
+      <w:start w:val="1"/>
+      <w:numFmt w:val="decimal"/>
+      <w:lvlText w:val="%4."/>
+      <w:lvlJc w:val="left"/>
+      <w:pPr>
+        <w:ind w:left="3240" w:hanging="360"/>
+      </w:pPr>
+    </w:lvl>
+    <w:lvl w:ilvl="4" w:tplc="04090019" w:tentative="1">
+      <w:start w:val="1"/>
+      <w:numFmt w:val="lowerLetter"/>
+      <w:lvlText w:val="%5."/>
+      <w:lvlJc w:val="left"/>
+      <w:pPr>
+        <w:ind w:left="3960" w:hanging="360"/>
+      </w:pPr>
+    </w:lvl>
+    <w:lvl w:ilvl="5" w:tplc="0409001B" w:tentative="1">
+      <w:start w:val="1"/>
+      <w:numFmt w:val="lowerRoman"/>
+      <w:lvlText w:val="%6."/>
+      <w:lvlJc w:val="right"/>
+      <w:pPr>
+        <w:ind w:left="4680" w:hanging="180"/>
+      </w:pPr>
+    </w:lvl>
+    <w:lvl w:ilvl="6" w:tplc="0409000F" w:tentative="1">
+      <w:start w:val="1"/>
+      <w:numFmt w:val="decimal"/>
+      <w:lvlText w:val="%7."/>
+      <w:lvlJc w:val="left"/>
+      <w:pPr>
+        <w:ind w:left="5400" w:hanging="360"/>
+      </w:pPr>
+    </w:lvl>
+    <w:lvl w:ilvl="7" w:tplc="04090019" w:tentative="1">
+      <w:start w:val="1"/>
+      <w:numFmt w:val="lowerLetter"/>
+      <w:lvlText w:val="%8."/>
+      <w:lvlJc w:val="left"/>
+      <w:pPr>
+        <w:ind w:left="6120" w:hanging="360"/>
+      </w:pPr>
+    </w:lvl>
+    <w:lvl w:ilvl="8" w:tplc="0409001B" w:tentative="1">
+      <w:start w:val="1"/>
+      <w:numFmt w:val="lowerRoman"/>
+      <w:lvlText w:val="%9."/>
+      <w:lvlJc w:val="right"/>
+      <w:pPr>
+        <w:ind w:left="6840" w:hanging="180"/>
+      </w:pPr>
+    </w:lvl>
+  </w:abstractNum>
+  <w:abstractNum w:abstractNumId="13" w15:restartNumberingAfterBreak="0">
     <w:nsid w:val="7E402CFC"/>
     <w:multiLevelType w:val="hybridMultilevel"/>
     <w:tmpl w:val="A6D82DDE"/>
@@ -3899,16 +4354,16 @@
     </w:lvl>
   </w:abstractNum>
   <w:num w:numId="1">
-    <w:abstractNumId w:val="9"/>
+    <w:abstractNumId w:val="10"/>
   </w:num>
   <w:num w:numId="2">
     <w:abstractNumId w:val="2"/>
   </w:num>
   <w:num w:numId="3">
-    <w:abstractNumId w:val="8"/>
+    <w:abstractNumId w:val="9"/>
   </w:num>
   <w:num w:numId="4">
-    <w:abstractNumId w:val="6"/>
+    <w:abstractNumId w:val="7"/>
   </w:num>
   <w:num w:numId="5">
     <w:abstractNumId w:val="3"/>
@@ -3917,7 +4372,7 @@
     <w:abstractNumId w:val="5"/>
   </w:num>
   <w:num w:numId="7">
-    <w:abstractNumId w:val="10"/>
+    <w:abstractNumId w:val="13"/>
   </w:num>
   <w:num w:numId="8">
     <w:abstractNumId w:val="4"/>
@@ -3926,10 +4381,19 @@
     <w:abstractNumId w:val="1"/>
   </w:num>
   <w:num w:numId="10">
-    <w:abstractNumId w:val="7"/>
+    <w:abstractNumId w:val="8"/>
   </w:num>
   <w:num w:numId="11">
     <w:abstractNumId w:val="0"/>
+  </w:num>
+  <w:num w:numId="12">
+    <w:abstractNumId w:val="11"/>
+  </w:num>
+  <w:num w:numId="13">
+    <w:abstractNumId w:val="12"/>
+  </w:num>
+  <w:num w:numId="14">
+    <w:abstractNumId w:val="6"/>
   </w:num>
 </w:numbering>
 </file>

</xml_diff>